<commit_message>
done with module 15
</commit_message>
<xml_diff>
--- a/Labs/Lab6/Labreport/ESET 219 Lab Report 3.docx
+++ b/Labs/Lab6/Labreport/ESET 219 Lab Report 3.docx
@@ -291,7 +291,23 @@
           <w:sz w:val="24"/>
           <w:szCs w:val="24"/>
         </w:rPr>
-        <w:t>The objective of task 1 for this lab was to display the timing diagram of a D flip flop circuit. Task 2 required the creation of a circuit of a countdown device. It’s state table was given. the overall purpose of the lab was to examine flip flop behavior and use flip flops in circuit design. The focus on the lab is the D flip flop.</w:t>
+        <w:t>The objective of task 1 for this lab was to display the timing diagram of a D flip flop circuit. Task 2 required the creation of a circuit of a countdown device</w:t>
+      </w:r>
+      <w:r>
+        <w:rPr>
+          <w:rFonts w:ascii="Times New Roman" w:eastAsia="Times New Roman" w:hAnsi="Times New Roman" w:cs="Times New Roman"/>
+          <w:sz w:val="24"/>
+          <w:szCs w:val="24"/>
+        </w:rPr>
+        <w:t>, its outputs being shown through a 7-segment display</w:t>
+      </w:r>
+      <w:r>
+        <w:rPr>
+          <w:rFonts w:ascii="Times New Roman" w:eastAsia="Times New Roman" w:hAnsi="Times New Roman" w:cs="Times New Roman"/>
+          <w:sz w:val="24"/>
+          <w:szCs w:val="24"/>
+        </w:rPr>
+        <w:t>. It’s state table was given. the overall purpose of the lab was to examine flip flop behavior and use flip flops in circuit design. The focus on the lab is the D flip flop.</w:t>
       </w:r>
     </w:p>
     <w:p>
@@ -316,14 +332,107 @@
     <w:p>
       <w:pPr>
         <w:keepNext/>
-      </w:pPr>
-      <w:r>
-        <w:rPr>
-          <w:rFonts w:ascii="Times New Roman" w:eastAsia="Times New Roman" w:hAnsi="Times New Roman" w:cs="Times New Roman"/>
-          <w:sz w:val="24"/>
-          <w:szCs w:val="24"/>
-        </w:rPr>
-        <w:t>A D flip flop works as a state machine, which takes one input and returns an output based on the previous state of the device. It accomplishes this feat through feedback, the configuration of looping its output back to its input, storing said output as a state in memory. To make sense of a D flip flop, a D latch will be explained first. A D latch utilizes an input D, an enable, and feedback to put an output into a set or reset state.</w:t>
+        <w:rPr>
+          <w:rFonts w:ascii="Times New Roman" w:eastAsia="Times New Roman" w:hAnsi="Times New Roman" w:cs="Times New Roman"/>
+          <w:sz w:val="24"/>
+          <w:szCs w:val="24"/>
+        </w:rPr>
+      </w:pPr>
+      <w:r>
+        <w:rPr>
+          <w:rFonts w:ascii="Times New Roman" w:eastAsia="Times New Roman" w:hAnsi="Times New Roman" w:cs="Times New Roman"/>
+          <w:sz w:val="24"/>
+          <w:szCs w:val="24"/>
+        </w:rPr>
+        <w:t xml:space="preserve">A D flip flop works as a </w:t>
+      </w:r>
+      <w:r>
+        <w:rPr>
+          <w:rFonts w:ascii="Times New Roman" w:eastAsia="Times New Roman" w:hAnsi="Times New Roman" w:cs="Times New Roman"/>
+          <w:sz w:val="24"/>
+          <w:szCs w:val="24"/>
+        </w:rPr>
+        <w:t>memory element</w:t>
+      </w:r>
+      <w:r>
+        <w:rPr>
+          <w:rFonts w:ascii="Times New Roman" w:eastAsia="Times New Roman" w:hAnsi="Times New Roman" w:cs="Times New Roman"/>
+          <w:sz w:val="24"/>
+          <w:szCs w:val="24"/>
+        </w:rPr>
+        <w:t xml:space="preserve">, which takes one input and returns an output </w:t>
+      </w:r>
+      <w:r>
+        <w:rPr>
+          <w:rFonts w:ascii="Times New Roman" w:eastAsia="Times New Roman" w:hAnsi="Times New Roman" w:cs="Times New Roman"/>
+          <w:sz w:val="24"/>
+          <w:szCs w:val="24"/>
+        </w:rPr>
+        <w:t>in relation</w:t>
+      </w:r>
+      <w:r>
+        <w:rPr>
+          <w:rFonts w:ascii="Times New Roman" w:eastAsia="Times New Roman" w:hAnsi="Times New Roman" w:cs="Times New Roman"/>
+          <w:sz w:val="24"/>
+          <w:szCs w:val="24"/>
+        </w:rPr>
+        <w:t xml:space="preserve"> the previous state of the device. It accomplishes this feat through feedback, the configuration of looping its output back to its input, storing said output as a state in memory. To make sense of a D flip flop, a D latch will be explained first. A D latch utilizes an input D, an enable, and feedback to put an output into a set or reset state.</w:t>
+      </w:r>
+      <w:r>
+        <w:rPr>
+          <w:rFonts w:ascii="Times New Roman" w:eastAsia="Times New Roman" w:hAnsi="Times New Roman" w:cs="Times New Roman"/>
+          <w:sz w:val="24"/>
+          <w:szCs w:val="24"/>
+        </w:rPr>
+        <w:t xml:space="preserve"> </w:t>
+      </w:r>
+      <w:r>
+        <w:rPr>
+          <w:rFonts w:ascii="Times New Roman" w:eastAsia="Times New Roman" w:hAnsi="Times New Roman" w:cs="Times New Roman"/>
+          <w:sz w:val="24"/>
+          <w:szCs w:val="24"/>
+        </w:rPr>
+        <w:t>A door can be locked (set) or unlocked (reset) with a key</w:t>
+      </w:r>
+      <w:r>
+        <w:rPr>
+          <w:rFonts w:ascii="Times New Roman" w:eastAsia="Times New Roman" w:hAnsi="Times New Roman" w:cs="Times New Roman"/>
+          <w:sz w:val="24"/>
+          <w:szCs w:val="24"/>
+        </w:rPr>
+        <w:t xml:space="preserve">. </w:t>
+      </w:r>
+      <w:r>
+        <w:rPr>
+          <w:rFonts w:ascii="Times New Roman" w:eastAsia="Times New Roman" w:hAnsi="Times New Roman" w:cs="Times New Roman"/>
+          <w:sz w:val="24"/>
+          <w:szCs w:val="24"/>
+        </w:rPr>
+        <w:t>When a key is inserted and turned to locked, it is said to be latched. The key doesn’t need to</w:t>
+      </w:r>
+      <w:r>
+        <w:rPr>
+          <w:rFonts w:ascii="Times New Roman" w:eastAsia="Times New Roman" w:hAnsi="Times New Roman" w:cs="Times New Roman"/>
+          <w:sz w:val="24"/>
+          <w:szCs w:val="24"/>
+        </w:rPr>
+        <w:t xml:space="preserve"> </w:t>
+      </w:r>
+      <w:r>
+        <w:rPr>
+          <w:rFonts w:ascii="Times New Roman" w:eastAsia="Times New Roman" w:hAnsi="Times New Roman" w:cs="Times New Roman"/>
+          <w:sz w:val="24"/>
+          <w:szCs w:val="24"/>
+        </w:rPr>
+        <w:t>remain in the lock for the door to be locked.</w:t>
+      </w:r>
+      <w:r>
+        <w:rPr>
+          <w:rFonts w:ascii="Times New Roman" w:eastAsia="Times New Roman" w:hAnsi="Times New Roman" w:cs="Times New Roman"/>
+          <w:sz w:val="24"/>
+          <w:szCs w:val="24"/>
+        </w:rPr>
+        <w:t xml:space="preserve"> The same analogy applies to the door being unlocked.</w:t>
       </w:r>
       <w:r>
         <w:rPr>
@@ -372,11 +481,6 @@
     <w:p>
       <w:pPr>
         <w:pStyle w:val="Caption"/>
-        <w:rPr>
-          <w:rFonts w:ascii="Times New Roman" w:eastAsia="Times New Roman" w:hAnsi="Times New Roman" w:cs="Times New Roman"/>
-          <w:sz w:val="24"/>
-          <w:szCs w:val="24"/>
-        </w:rPr>
       </w:pPr>
       <w:r>
         <w:t xml:space="preserve">Figure </w:t>
@@ -394,6 +498,404 @@
       </w:r>
     </w:p>
     <w:p>
+      <w:r>
+        <w:t xml:space="preserve">When the enable is active, the state can be changed. The enable can act as a clock signal, switching from HIGH to LOW a certain frequency. </w:t>
+      </w:r>
+      <w:r>
+        <w:t>All latches, including D latches are level triggered devices, meaning they respond to input changes within all active clock periods.</w:t>
+      </w:r>
+    </w:p>
+    <w:p>
+      <w:pPr>
+        <w:keepNext/>
+      </w:pPr>
+      <w:r>
+        <w:drawing>
+          <wp:inline distT="0" distB="0" distL="0" distR="0" wp14:anchorId="56495BEE" wp14:editId="5758A894">
+            <wp:extent cx="4115374" cy="1371791"/>
+            <wp:effectExtent l="0" t="0" r="0" b="0"/>
+            <wp:docPr id="117036634" name="Picture 1"/>
+            <wp:cNvGraphicFramePr>
+              <a:graphicFrameLocks xmlns:a="http://schemas.openxmlformats.org/drawingml/2006/main" noChangeAspect="1"/>
+            </wp:cNvGraphicFramePr>
+            <a:graphic xmlns:a="http://schemas.openxmlformats.org/drawingml/2006/main">
+              <a:graphicData uri="http://schemas.openxmlformats.org/drawingml/2006/picture">
+                <pic:pic xmlns:pic="http://schemas.openxmlformats.org/drawingml/2006/picture">
+                  <pic:nvPicPr>
+                    <pic:cNvPr id="117036634" name=""/>
+                    <pic:cNvPicPr/>
+                  </pic:nvPicPr>
+                  <pic:blipFill>
+                    <a:blip r:embed="rId5"/>
+                    <a:stretch>
+                      <a:fillRect/>
+                    </a:stretch>
+                  </pic:blipFill>
+                  <pic:spPr>
+                    <a:xfrm>
+                      <a:off x="0" y="0"/>
+                      <a:ext cx="4115374" cy="1371791"/>
+                    </a:xfrm>
+                    <a:prstGeom prst="rect">
+                      <a:avLst/>
+                    </a:prstGeom>
+                  </pic:spPr>
+                </pic:pic>
+              </a:graphicData>
+            </a:graphic>
+          </wp:inline>
+        </w:drawing>
+      </w:r>
+    </w:p>
+    <w:p>
+      <w:pPr>
+        <w:pStyle w:val="Caption"/>
+      </w:pPr>
+      <w:r>
+        <w:t xml:space="preserve">Figure </w:t>
+      </w:r>
+      <w:fldSimple w:instr=" SEQ Figure \* ARABIC ">
+        <w:r>
+          <w:rPr>
+            <w:noProof/>
+          </w:rPr>
+          <w:t>2</w:t>
+        </w:r>
+      </w:fldSimple>
+      <w:r>
+        <w:t>: displays the timing diagram of a D latch, with input D feeding into output Q. as designated within the blue circle, multiple changes to the output can happen within each clock pulse</w:t>
+      </w:r>
+    </w:p>
+    <w:p>
+      <w:pPr>
+        <w:keepNext/>
+      </w:pPr>
+      <w:r>
+        <w:t xml:space="preserve">The characteristic of multiple changes happening within a single clock pulse may exhibit a glitch within a system. To prevent this such a behavior, </w:t>
+      </w:r>
+      <w:r>
+        <w:t>it’s</w:t>
+      </w:r>
+      <w:r>
+        <w:t xml:space="preserve"> necessary to utilize devices that are edge triggered. Edge </w:t>
+      </w:r>
+      <w:r>
+        <w:lastRenderedPageBreak/>
+        <w:t>triggered logic components only respond to input changes at either the rising edge of a clock pulse, or the falling edge.</w:t>
+      </w:r>
+      <w:r>
+        <w:rPr>
+          <w:noProof/>
+        </w:rPr>
+        <w:t xml:space="preserve"> </w:t>
+      </w:r>
+      <w:r>
+        <w:drawing>
+          <wp:inline distT="0" distB="0" distL="0" distR="0" wp14:anchorId="4BBD6BAE" wp14:editId="3CD8DC89">
+            <wp:extent cx="5525271" cy="1371791"/>
+            <wp:effectExtent l="0" t="0" r="0" b="0"/>
+            <wp:docPr id="197582671" name="Picture 1" descr="A diagram of a diagram&#10;&#10;Description automatically generated with medium confidence"/>
+            <wp:cNvGraphicFramePr>
+              <a:graphicFrameLocks xmlns:a="http://schemas.openxmlformats.org/drawingml/2006/main" noChangeAspect="1"/>
+            </wp:cNvGraphicFramePr>
+            <a:graphic xmlns:a="http://schemas.openxmlformats.org/drawingml/2006/main">
+              <a:graphicData uri="http://schemas.openxmlformats.org/drawingml/2006/picture">
+                <pic:pic xmlns:pic="http://schemas.openxmlformats.org/drawingml/2006/picture">
+                  <pic:nvPicPr>
+                    <pic:cNvPr id="197582671" name="Picture 1" descr="A diagram of a diagram&#10;&#10;Description automatically generated with medium confidence"/>
+                    <pic:cNvPicPr/>
+                  </pic:nvPicPr>
+                  <pic:blipFill>
+                    <a:blip r:embed="rId6"/>
+                    <a:stretch>
+                      <a:fillRect/>
+                    </a:stretch>
+                  </pic:blipFill>
+                  <pic:spPr>
+                    <a:xfrm>
+                      <a:off x="0" y="0"/>
+                      <a:ext cx="5525271" cy="1371791"/>
+                    </a:xfrm>
+                    <a:prstGeom prst="rect">
+                      <a:avLst/>
+                    </a:prstGeom>
+                  </pic:spPr>
+                </pic:pic>
+              </a:graphicData>
+            </a:graphic>
+          </wp:inline>
+        </w:drawing>
+      </w:r>
+    </w:p>
+    <w:p>
+      <w:pPr>
+        <w:pStyle w:val="Caption"/>
+      </w:pPr>
+      <w:r>
+        <w:t xml:space="preserve">Figure </w:t>
+      </w:r>
+      <w:fldSimple w:instr=" SEQ Figure \* ARABIC ">
+        <w:r>
+          <w:rPr>
+            <w:noProof/>
+          </w:rPr>
+          <w:t>3</w:t>
+        </w:r>
+      </w:fldSimple>
+      <w:r>
+        <w:t>: Positive edge responses indicate an active HIGH enable/clock, while negative-edge responses represent active LOWs.</w:t>
+      </w:r>
+    </w:p>
+    <w:p>
+      <w:pPr>
+        <w:keepNext/>
+      </w:pPr>
+      <w:r>
+        <w:t>Flip Flops are logic devices that are similar in every aspect to latches, distinguished exclusively in the fact they are edge triggered. To summarize, a D flip flop is an edge triggered D latch.</w:t>
+      </w:r>
+      <w:r>
+        <w:rPr>
+          <w:noProof/>
+        </w:rPr>
+        <w:t xml:space="preserve"> </w:t>
+      </w:r>
+      <w:r>
+        <w:drawing>
+          <wp:inline distT="0" distB="0" distL="0" distR="0" wp14:anchorId="73970553" wp14:editId="03B43F7C">
+            <wp:extent cx="4363059" cy="2629267"/>
+            <wp:effectExtent l="0" t="0" r="0" b="0"/>
+            <wp:docPr id="1310529083" name="Picture 1"/>
+            <wp:cNvGraphicFramePr>
+              <a:graphicFrameLocks xmlns:a="http://schemas.openxmlformats.org/drawingml/2006/main" noChangeAspect="1"/>
+            </wp:cNvGraphicFramePr>
+            <a:graphic xmlns:a="http://schemas.openxmlformats.org/drawingml/2006/main">
+              <a:graphicData uri="http://schemas.openxmlformats.org/drawingml/2006/picture">
+                <pic:pic xmlns:pic="http://schemas.openxmlformats.org/drawingml/2006/picture">
+                  <pic:nvPicPr>
+                    <pic:cNvPr id="1310529083" name=""/>
+                    <pic:cNvPicPr/>
+                  </pic:nvPicPr>
+                  <pic:blipFill>
+                    <a:blip r:embed="rId7"/>
+                    <a:stretch>
+                      <a:fillRect/>
+                    </a:stretch>
+                  </pic:blipFill>
+                  <pic:spPr>
+                    <a:xfrm>
+                      <a:off x="0" y="0"/>
+                      <a:ext cx="4363059" cy="2629267"/>
+                    </a:xfrm>
+                    <a:prstGeom prst="rect">
+                      <a:avLst/>
+                    </a:prstGeom>
+                  </pic:spPr>
+                </pic:pic>
+              </a:graphicData>
+            </a:graphic>
+          </wp:inline>
+        </w:drawing>
+      </w:r>
+    </w:p>
+    <w:p>
+      <w:pPr>
+        <w:pStyle w:val="Caption"/>
+      </w:pPr>
+      <w:r>
+        <w:t xml:space="preserve">Figure </w:t>
+      </w:r>
+      <w:fldSimple w:instr=" SEQ Figure \* ARABIC ">
+        <w:r>
+          <w:rPr>
+            <w:noProof/>
+          </w:rPr>
+          <w:t>4</w:t>
+        </w:r>
+      </w:fldSimple>
+      <w:r>
+        <w:t>: The schematic of a D flip flop. an SR latch is denoted, for D latches are derived from an SR latch.</w:t>
+      </w:r>
+    </w:p>
+    <w:p>
+      <w:r>
+        <w:t>The preset and clear inputs are inputs that affect the output disregarding the state of the clock.</w:t>
+      </w:r>
+    </w:p>
+    <w:p>
+      <w:r>
+        <w:t>State equations describe a circuit made up of memory devices as a Boolean expression. Multiple equations are needed for every circuit, to describe the outputs and to describe the states.</w:t>
+      </w:r>
+    </w:p>
+    <w:p>
+      <w:pPr>
+        <w:keepNext/>
+      </w:pPr>
+      <w:r>
+        <w:drawing>
+          <wp:inline distT="0" distB="0" distL="0" distR="0" wp14:anchorId="32F89075" wp14:editId="4D5C54C3">
+            <wp:extent cx="3990109" cy="1502006"/>
+            <wp:effectExtent l="0" t="0" r="0" b="0"/>
+            <wp:docPr id="1769067225" name="Picture 1"/>
+            <wp:cNvGraphicFramePr>
+              <a:graphicFrameLocks xmlns:a="http://schemas.openxmlformats.org/drawingml/2006/main" noChangeAspect="1"/>
+            </wp:cNvGraphicFramePr>
+            <a:graphic xmlns:a="http://schemas.openxmlformats.org/drawingml/2006/main">
+              <a:graphicData uri="http://schemas.openxmlformats.org/drawingml/2006/picture">
+                <pic:pic xmlns:pic="http://schemas.openxmlformats.org/drawingml/2006/picture">
+                  <pic:nvPicPr>
+                    <pic:cNvPr id="1769067225" name=""/>
+                    <pic:cNvPicPr/>
+                  </pic:nvPicPr>
+                  <pic:blipFill>
+                    <a:blip r:embed="rId8"/>
+                    <a:stretch>
+                      <a:fillRect/>
+                    </a:stretch>
+                  </pic:blipFill>
+                  <pic:spPr>
+                    <a:xfrm>
+                      <a:off x="0" y="0"/>
+                      <a:ext cx="4021697" cy="1513897"/>
+                    </a:xfrm>
+                    <a:prstGeom prst="rect">
+                      <a:avLst/>
+                    </a:prstGeom>
+                  </pic:spPr>
+                </pic:pic>
+              </a:graphicData>
+            </a:graphic>
+          </wp:inline>
+        </w:drawing>
+      </w:r>
+    </w:p>
+    <w:p>
+      <w:pPr>
+        <w:pStyle w:val="Caption"/>
+      </w:pPr>
+      <w:r>
+        <w:t xml:space="preserve">Figure </w:t>
+      </w:r>
+      <w:fldSimple w:instr=" SEQ Figure \* ARABIC ">
+        <w:r>
+          <w:rPr>
+            <w:noProof/>
+          </w:rPr>
+          <w:t>5</w:t>
+        </w:r>
+      </w:fldSimple>
+      <w:r>
+        <w:t>: state equations listed below illustrated circuit</w:t>
+      </w:r>
+    </w:p>
+    <w:p>
+      <w:r>
+        <w:lastRenderedPageBreak/>
+        <w:t>A state table is s</w:t>
+      </w:r>
+      <w:r>
+        <w:t>imilar to a truth table, it describes all the possible outputs given input combinations</w:t>
+      </w:r>
+      <w:r>
+        <w:t>. An example is shown in the figure below.</w:t>
+      </w:r>
+    </w:p>
+    <w:p>
+      <w:pPr>
+        <w:keepNext/>
+      </w:pPr>
+      <w:r>
+        <w:drawing>
+          <wp:inline distT="0" distB="0" distL="0" distR="0" wp14:anchorId="7A30897A" wp14:editId="56E720A5">
+            <wp:extent cx="5943600" cy="1706245"/>
+            <wp:effectExtent l="0" t="0" r="0" b="0"/>
+            <wp:docPr id="1207845286" name="Picture 1"/>
+            <wp:cNvGraphicFramePr>
+              <a:graphicFrameLocks xmlns:a="http://schemas.openxmlformats.org/drawingml/2006/main" noChangeAspect="1"/>
+            </wp:cNvGraphicFramePr>
+            <a:graphic xmlns:a="http://schemas.openxmlformats.org/drawingml/2006/main">
+              <a:graphicData uri="http://schemas.openxmlformats.org/drawingml/2006/picture">
+                <pic:pic xmlns:pic="http://schemas.openxmlformats.org/drawingml/2006/picture">
+                  <pic:nvPicPr>
+                    <pic:cNvPr id="1207845286" name=""/>
+                    <pic:cNvPicPr/>
+                  </pic:nvPicPr>
+                  <pic:blipFill>
+                    <a:blip r:embed="rId9"/>
+                    <a:stretch>
+                      <a:fillRect/>
+                    </a:stretch>
+                  </pic:blipFill>
+                  <pic:spPr>
+                    <a:xfrm>
+                      <a:off x="0" y="0"/>
+                      <a:ext cx="5943600" cy="1706245"/>
+                    </a:xfrm>
+                    <a:prstGeom prst="rect">
+                      <a:avLst/>
+                    </a:prstGeom>
+                  </pic:spPr>
+                </pic:pic>
+              </a:graphicData>
+            </a:graphic>
+          </wp:inline>
+        </w:drawing>
+      </w:r>
+    </w:p>
+    <w:p>
+      <w:pPr>
+        <w:pStyle w:val="Caption"/>
+      </w:pPr>
+      <w:r>
+        <w:t xml:space="preserve">Figure </w:t>
+      </w:r>
+      <w:fldSimple w:instr=" SEQ Figure \* ARABIC ">
+        <w:r>
+          <w:rPr>
+            <w:noProof/>
+          </w:rPr>
+          <w:t>6</w:t>
+        </w:r>
+      </w:fldSimple>
+      <w:r>
+        <w:t xml:space="preserve">: State table - </w:t>
+      </w:r>
+      <w:r>
+        <w:t>Inputs include current output</w:t>
+      </w:r>
+      <w:r>
+        <w:t>s</w:t>
+      </w:r>
+      <w:r>
+        <w:t xml:space="preserve"> of flip flops (A,B,..etc.) and input of circuit (X,Y,..etc.)</w:t>
+      </w:r>
+      <w:r>
+        <w:t xml:space="preserve">. </w:t>
+      </w:r>
+      <w:r>
+        <w:t>Outputs include the next output</w:t>
+      </w:r>
+      <w:r>
+        <w:t>s</w:t>
+      </w:r>
+      <w:r>
+        <w:t xml:space="preserve"> of flip flops (A,B,..etc.) and output</w:t>
+      </w:r>
+      <w:r>
+        <w:t>s</w:t>
+      </w:r>
+      <w:r>
+        <w:t xml:space="preserve"> of circuit (F,G,..etc.)</w:t>
+      </w:r>
+      <w:r>
+        <w:t>.</w:t>
+      </w:r>
+    </w:p>
+    <w:p>
+      <w:r>
+        <w:t>To recreate a memory circuit based off its state table, K-maps will need to be employed for each output. The state K-maps represent the input combination feeding into a D flip flop, while the output K-maps simply represent the input combination towards an output.</w:t>
+      </w:r>
+    </w:p>
+    <w:p>
       <w:pPr>
         <w:rPr>
           <w:rFonts w:ascii="Times New Roman" w:eastAsia="Times New Roman" w:hAnsi="Times New Roman" w:cs="Times New Roman"/>
@@ -425,41 +927,2310 @@
           <w:sz w:val="24"/>
           <w:szCs w:val="24"/>
         </w:rPr>
-        <w:t>Describe the lab tasks in detail. What was the problem presented in each task? What items were required to complete each task? What were the constraints or limitations presented in each task?</w:t>
-      </w:r>
-    </w:p>
-    <w:p>
-      <w:pPr>
-        <w:rPr>
-          <w:rFonts w:ascii="Times New Roman" w:eastAsia="Times New Roman" w:hAnsi="Times New Roman" w:cs="Times New Roman"/>
-          <w:sz w:val="24"/>
-          <w:szCs w:val="24"/>
-        </w:rPr>
-      </w:pPr>
-      <w:bookmarkStart w:id="0" w:name="_gjdgxs" w:colFirst="0" w:colLast="0"/>
-      <w:bookmarkEnd w:id="0"/>
-      <w:r>
-        <w:rPr>
-          <w:rFonts w:ascii="Times New Roman" w:eastAsia="Times New Roman" w:hAnsi="Times New Roman" w:cs="Times New Roman"/>
-          <w:sz w:val="24"/>
-          <w:szCs w:val="24"/>
-        </w:rPr>
-        <w:t>Describe the methods used to address each of the tasks in lab. Insert figures where necessary. If a table is needed, put a caption above the table at the left hand corner. Insert schematics.</w:t>
-      </w:r>
-    </w:p>
-    <w:p>
-      <w:pPr>
-        <w:rPr>
-          <w:rFonts w:ascii="Times New Roman" w:eastAsia="Times New Roman" w:hAnsi="Times New Roman" w:cs="Times New Roman"/>
+        <w:t xml:space="preserve">Task 1’s objective was to model an understanding of a D flip flop truth table. So the D flip flop part (DFF) was inserted into a Quartus schematic file and attached to input pins which represented the clock input, preset (asynchronous </w:t>
+      </w:r>
+      <w:r>
+        <w:rPr>
+          <w:rFonts w:ascii="Times New Roman" w:eastAsia="Times New Roman" w:hAnsi="Times New Roman" w:cs="Times New Roman"/>
+          <w:sz w:val="24"/>
+          <w:szCs w:val="24"/>
+        </w:rPr>
+        <w:t>input</w:t>
+      </w:r>
+      <w:r>
+        <w:rPr>
+          <w:rFonts w:ascii="Times New Roman" w:eastAsia="Times New Roman" w:hAnsi="Times New Roman" w:cs="Times New Roman"/>
+          <w:sz w:val="24"/>
+          <w:szCs w:val="24"/>
+        </w:rPr>
+        <w:t xml:space="preserve">) input, clear (asynchronous </w:t>
+      </w:r>
+      <w:r>
+        <w:rPr>
+          <w:rFonts w:ascii="Times New Roman" w:eastAsia="Times New Roman" w:hAnsi="Times New Roman" w:cs="Times New Roman"/>
+          <w:sz w:val="24"/>
+          <w:szCs w:val="24"/>
+        </w:rPr>
+        <w:t>input</w:t>
+      </w:r>
+      <w:r>
+        <w:rPr>
+          <w:rFonts w:ascii="Times New Roman" w:eastAsia="Times New Roman" w:hAnsi="Times New Roman" w:cs="Times New Roman"/>
+          <w:sz w:val="24"/>
+          <w:szCs w:val="24"/>
+        </w:rPr>
+        <w:t>) input, and the D input. Its output Q was represented as an output pin. Once connections were completed and pins on the FPGA boards were assigned to their respective switches and LEDs, it resulted in the network as shown below.</w:t>
+      </w:r>
+    </w:p>
+    <w:p>
+      <w:pPr>
+        <w:keepNext/>
+      </w:pPr>
+      <w:r>
+        <w:rPr>
+          <w:rFonts w:ascii="Times New Roman" w:eastAsia="Times New Roman" w:hAnsi="Times New Roman" w:cs="Times New Roman"/>
+          <w:sz w:val="24"/>
+          <w:szCs w:val="24"/>
+        </w:rPr>
+        <w:drawing>
+          <wp:inline distT="0" distB="0" distL="0" distR="0" wp14:anchorId="2BDB0501" wp14:editId="75456BA0">
+            <wp:extent cx="3956858" cy="1896920"/>
+            <wp:effectExtent l="0" t="0" r="0" b="0"/>
+            <wp:docPr id="2003452935" name="Picture 1"/>
+            <wp:cNvGraphicFramePr>
+              <a:graphicFrameLocks xmlns:a="http://schemas.openxmlformats.org/drawingml/2006/main" noChangeAspect="1"/>
+            </wp:cNvGraphicFramePr>
+            <a:graphic xmlns:a="http://schemas.openxmlformats.org/drawingml/2006/main">
+              <a:graphicData uri="http://schemas.openxmlformats.org/drawingml/2006/picture">
+                <pic:pic xmlns:pic="http://schemas.openxmlformats.org/drawingml/2006/picture">
+                  <pic:nvPicPr>
+                    <pic:cNvPr id="2003452935" name=""/>
+                    <pic:cNvPicPr/>
+                  </pic:nvPicPr>
+                  <pic:blipFill>
+                    <a:blip r:embed="rId10"/>
+                    <a:stretch>
+                      <a:fillRect/>
+                    </a:stretch>
+                  </pic:blipFill>
+                  <pic:spPr>
+                    <a:xfrm>
+                      <a:off x="0" y="0"/>
+                      <a:ext cx="3966259" cy="1901427"/>
+                    </a:xfrm>
+                    <a:prstGeom prst="rect">
+                      <a:avLst/>
+                    </a:prstGeom>
+                  </pic:spPr>
+                </pic:pic>
+              </a:graphicData>
+            </a:graphic>
+          </wp:inline>
+        </w:drawing>
+      </w:r>
+    </w:p>
+    <w:p>
+      <w:pPr>
+        <w:pStyle w:val="Caption"/>
+      </w:pPr>
+      <w:r>
+        <w:t xml:space="preserve">Figure </w:t>
+      </w:r>
+      <w:fldSimple w:instr=" SEQ Figure \* ARABIC ">
+        <w:r>
+          <w:rPr>
+            <w:noProof/>
+          </w:rPr>
+          <w:t>7</w:t>
+        </w:r>
+      </w:fldSimple>
+      <w:r>
+        <w:t>: Inputs were represented as switches, while Q represented an active HIGH LED.</w:t>
+      </w:r>
+    </w:p>
+    <w:p>
+      <w:r>
+        <w:t>The following table was asked to be simulated in a timing diagram of the circuit</w:t>
+      </w:r>
+      <w:r>
+        <w:t xml:space="preserve"> in task 1</w:t>
+      </w:r>
+      <w:r>
+        <w:t>.</w:t>
+      </w:r>
+    </w:p>
+    <w:tbl>
+      <w:tblPr>
+        <w:tblStyle w:val="TableGrid"/>
+        <w:tblW w:w="0" w:type="auto"/>
+        <w:tblLook w:val="04A0" w:firstRow="1" w:lastRow="0" w:firstColumn="1" w:lastColumn="0" w:noHBand="0" w:noVBand="1"/>
+      </w:tblPr>
+      <w:tblGrid>
+        <w:gridCol w:w="546"/>
+        <w:gridCol w:w="797"/>
+        <w:gridCol w:w="685"/>
+        <w:gridCol w:w="497"/>
+      </w:tblGrid>
+      <w:tr>
+        <w:trPr>
+          <w:trHeight w:val="62"/>
+        </w:trPr>
+        <w:tc>
+          <w:tcPr>
+            <w:tcW w:w="541" w:type="dxa"/>
+          </w:tcPr>
+          <w:p>
+            <w:pPr>
+              <w:jc w:val="center"/>
+              <w:rPr>
+                <w:b/>
+                <w:bCs/>
+              </w:rPr>
+            </w:pPr>
+            <w:r>
+              <w:rPr>
+                <w:b/>
+                <w:bCs/>
+              </w:rPr>
+              <w:t>CLK</w:t>
+            </w:r>
+          </w:p>
+        </w:tc>
+        <w:tc>
+          <w:tcPr>
+            <w:tcW w:w="786" w:type="dxa"/>
+          </w:tcPr>
+          <w:p>
+            <w:pPr>
+              <w:jc w:val="center"/>
+              <w:rPr>
+                <w:b/>
+                <w:bCs/>
+              </w:rPr>
+            </w:pPr>
+            <w:r>
+              <w:rPr>
+                <w:b/>
+                <w:bCs/>
+              </w:rPr>
+              <w:t>Preset</w:t>
+            </w:r>
+          </w:p>
+        </w:tc>
+        <w:tc>
+          <w:tcPr>
+            <w:tcW w:w="676" w:type="dxa"/>
+          </w:tcPr>
+          <w:p>
+            <w:pPr>
+              <w:jc w:val="center"/>
+              <w:rPr>
+                <w:b/>
+                <w:bCs/>
+              </w:rPr>
+            </w:pPr>
+            <w:r>
+              <w:rPr>
+                <w:b/>
+                <w:bCs/>
+              </w:rPr>
+              <w:t>Clear</w:t>
+            </w:r>
+          </w:p>
+        </w:tc>
+        <w:tc>
+          <w:tcPr>
+            <w:tcW w:w="497" w:type="dxa"/>
+          </w:tcPr>
+          <w:p>
+            <w:pPr>
+              <w:jc w:val="center"/>
+              <w:rPr>
+                <w:b/>
+                <w:bCs/>
+              </w:rPr>
+            </w:pPr>
+            <w:r>
+              <w:rPr>
+                <w:b/>
+                <w:bCs/>
+              </w:rPr>
+              <w:t>D</w:t>
+            </w:r>
+          </w:p>
+        </w:tc>
+      </w:tr>
+      <w:tr>
+        <w:trPr>
+          <w:trHeight w:val="170"/>
+        </w:trPr>
+        <w:tc>
+          <w:tcPr>
+            <w:tcW w:w="541" w:type="dxa"/>
+          </w:tcPr>
+          <w:p>
+            <w:r>
+              <w:t>0</w:t>
+            </w:r>
+          </w:p>
+        </w:tc>
+        <w:tc>
+          <w:tcPr>
+            <w:tcW w:w="786" w:type="dxa"/>
+          </w:tcPr>
+          <w:p>
+            <w:r>
+              <w:t>0</w:t>
+            </w:r>
+          </w:p>
+        </w:tc>
+        <w:tc>
+          <w:tcPr>
+            <w:tcW w:w="676" w:type="dxa"/>
+          </w:tcPr>
+          <w:p>
+            <w:r>
+              <w:t>1</w:t>
+            </w:r>
+          </w:p>
+        </w:tc>
+        <w:tc>
+          <w:tcPr>
+            <w:tcW w:w="497" w:type="dxa"/>
+          </w:tcPr>
+          <w:p>
+            <w:r>
+              <w:t>0</w:t>
+            </w:r>
+          </w:p>
+        </w:tc>
+      </w:tr>
+      <w:tr>
+        <w:trPr>
+          <w:trHeight w:val="233"/>
+        </w:trPr>
+        <w:tc>
+          <w:tcPr>
+            <w:tcW w:w="541" w:type="dxa"/>
+          </w:tcPr>
+          <w:p>
+            <w:r>
+              <w:t>1</w:t>
+            </w:r>
+          </w:p>
+        </w:tc>
+        <w:tc>
+          <w:tcPr>
+            <w:tcW w:w="786" w:type="dxa"/>
+          </w:tcPr>
+          <w:p>
+            <w:r>
+              <w:t>0</w:t>
+            </w:r>
+          </w:p>
+        </w:tc>
+        <w:tc>
+          <w:tcPr>
+            <w:tcW w:w="676" w:type="dxa"/>
+          </w:tcPr>
+          <w:p>
+            <w:r>
+              <w:t>1</w:t>
+            </w:r>
+          </w:p>
+        </w:tc>
+        <w:tc>
+          <w:tcPr>
+            <w:tcW w:w="497" w:type="dxa"/>
+          </w:tcPr>
+          <w:p>
+            <w:r>
+              <w:t>0</w:t>
+            </w:r>
+          </w:p>
+        </w:tc>
+      </w:tr>
+      <w:tr>
+        <w:trPr>
+          <w:trHeight w:val="71"/>
+        </w:trPr>
+        <w:tc>
+          <w:tcPr>
+            <w:tcW w:w="541" w:type="dxa"/>
+          </w:tcPr>
+          <w:p>
+            <w:r>
+              <w:t>0</w:t>
+            </w:r>
+          </w:p>
+        </w:tc>
+        <w:tc>
+          <w:tcPr>
+            <w:tcW w:w="786" w:type="dxa"/>
+          </w:tcPr>
+          <w:p>
+            <w:r>
+              <w:t>1</w:t>
+            </w:r>
+          </w:p>
+        </w:tc>
+        <w:tc>
+          <w:tcPr>
+            <w:tcW w:w="676" w:type="dxa"/>
+          </w:tcPr>
+          <w:p>
+            <w:r>
+              <w:t>0</w:t>
+            </w:r>
+          </w:p>
+        </w:tc>
+        <w:tc>
+          <w:tcPr>
+            <w:tcW w:w="497" w:type="dxa"/>
+          </w:tcPr>
+          <w:p>
+            <w:r>
+              <w:t>1</w:t>
+            </w:r>
+          </w:p>
+        </w:tc>
+      </w:tr>
+      <w:tr>
+        <w:trPr>
+          <w:trHeight w:val="62"/>
+        </w:trPr>
+        <w:tc>
+          <w:tcPr>
+            <w:tcW w:w="541" w:type="dxa"/>
+          </w:tcPr>
+          <w:p>
+            <w:r>
+              <w:lastRenderedPageBreak/>
+              <w:t>1</w:t>
+            </w:r>
+          </w:p>
+        </w:tc>
+        <w:tc>
+          <w:tcPr>
+            <w:tcW w:w="786" w:type="dxa"/>
+          </w:tcPr>
+          <w:p>
+            <w:r>
+              <w:t>1</w:t>
+            </w:r>
+          </w:p>
+        </w:tc>
+        <w:tc>
+          <w:tcPr>
+            <w:tcW w:w="676" w:type="dxa"/>
+          </w:tcPr>
+          <w:p>
+            <w:r>
+              <w:t>0</w:t>
+            </w:r>
+          </w:p>
+        </w:tc>
+        <w:tc>
+          <w:tcPr>
+            <w:tcW w:w="497" w:type="dxa"/>
+          </w:tcPr>
+          <w:p>
+            <w:r>
+              <w:t>1</w:t>
+            </w:r>
+          </w:p>
+        </w:tc>
+      </w:tr>
+      <w:tr>
+        <w:trPr>
+          <w:trHeight w:val="71"/>
+        </w:trPr>
+        <w:tc>
+          <w:tcPr>
+            <w:tcW w:w="541" w:type="dxa"/>
+          </w:tcPr>
+          <w:p>
+            <w:r>
+              <w:t>↑</w:t>
+            </w:r>
+          </w:p>
+        </w:tc>
+        <w:tc>
+          <w:tcPr>
+            <w:tcW w:w="786" w:type="dxa"/>
+          </w:tcPr>
+          <w:p>
+            <w:r>
+              <w:t>1</w:t>
+            </w:r>
+          </w:p>
+        </w:tc>
+        <w:tc>
+          <w:tcPr>
+            <w:tcW w:w="676" w:type="dxa"/>
+          </w:tcPr>
+          <w:p>
+            <w:r>
+              <w:t>1</w:t>
+            </w:r>
+          </w:p>
+        </w:tc>
+        <w:tc>
+          <w:tcPr>
+            <w:tcW w:w="497" w:type="dxa"/>
+          </w:tcPr>
+          <w:p>
+            <w:r>
+              <w:t>0</w:t>
+            </w:r>
+          </w:p>
+        </w:tc>
+      </w:tr>
+      <w:tr>
+        <w:trPr>
+          <w:trHeight w:val="62"/>
+        </w:trPr>
+        <w:tc>
+          <w:tcPr>
+            <w:tcW w:w="541" w:type="dxa"/>
+          </w:tcPr>
+          <w:p>
+            <w:r>
+              <w:t>1</w:t>
+            </w:r>
+          </w:p>
+        </w:tc>
+        <w:tc>
+          <w:tcPr>
+            <w:tcW w:w="786" w:type="dxa"/>
+          </w:tcPr>
+          <w:p>
+            <w:r>
+              <w:t>1</w:t>
+            </w:r>
+          </w:p>
+        </w:tc>
+        <w:tc>
+          <w:tcPr>
+            <w:tcW w:w="676" w:type="dxa"/>
+          </w:tcPr>
+          <w:p>
+            <w:r>
+              <w:t>1</w:t>
+            </w:r>
+          </w:p>
+        </w:tc>
+        <w:tc>
+          <w:tcPr>
+            <w:tcW w:w="497" w:type="dxa"/>
+          </w:tcPr>
+          <w:p>
+            <w:r>
+              <w:t>1</w:t>
+            </w:r>
+          </w:p>
+        </w:tc>
+      </w:tr>
+      <w:tr>
+        <w:trPr>
+          <w:trHeight w:val="62"/>
+        </w:trPr>
+        <w:tc>
+          <w:tcPr>
+            <w:tcW w:w="541" w:type="dxa"/>
+          </w:tcPr>
+          <w:p>
+            <w:r>
+              <w:t>↑</w:t>
+            </w:r>
+          </w:p>
+        </w:tc>
+        <w:tc>
+          <w:tcPr>
+            <w:tcW w:w="786" w:type="dxa"/>
+          </w:tcPr>
+          <w:p>
+            <w:r>
+              <w:t>1</w:t>
+            </w:r>
+          </w:p>
+        </w:tc>
+        <w:tc>
+          <w:tcPr>
+            <w:tcW w:w="676" w:type="dxa"/>
+          </w:tcPr>
+          <w:p>
+            <w:r>
+              <w:t>1</w:t>
+            </w:r>
+          </w:p>
+        </w:tc>
+        <w:tc>
+          <w:tcPr>
+            <w:tcW w:w="497" w:type="dxa"/>
+          </w:tcPr>
+          <w:p>
+            <w:r>
+              <w:t>1</w:t>
+            </w:r>
+          </w:p>
+        </w:tc>
+      </w:tr>
+      <w:tr>
+        <w:trPr>
+          <w:trHeight w:val="62"/>
+        </w:trPr>
+        <w:tc>
+          <w:tcPr>
+            <w:tcW w:w="541" w:type="dxa"/>
+          </w:tcPr>
+          <w:p>
+            <w:r>
+              <w:t>1</w:t>
+            </w:r>
+          </w:p>
+        </w:tc>
+        <w:tc>
+          <w:tcPr>
+            <w:tcW w:w="786" w:type="dxa"/>
+          </w:tcPr>
+          <w:p>
+            <w:r>
+              <w:t>1</w:t>
+            </w:r>
+          </w:p>
+        </w:tc>
+        <w:tc>
+          <w:tcPr>
+            <w:tcW w:w="676" w:type="dxa"/>
+          </w:tcPr>
+          <w:p>
+            <w:r>
+              <w:t>1</w:t>
+            </w:r>
+          </w:p>
+        </w:tc>
+        <w:tc>
+          <w:tcPr>
+            <w:tcW w:w="497" w:type="dxa"/>
+          </w:tcPr>
+          <w:p>
+            <w:pPr>
+              <w:keepNext/>
+            </w:pPr>
+            <w:r>
+              <w:t>0</w:t>
+            </w:r>
+          </w:p>
+        </w:tc>
+      </w:tr>
+    </w:tbl>
+    <w:p>
+      <w:pPr>
+        <w:pStyle w:val="Caption"/>
+      </w:pPr>
+      <w:r>
+        <w:t xml:space="preserve">Table </w:t>
+      </w:r>
+      <w:fldSimple w:instr=" SEQ Table \* ARABIC ">
+        <w:r>
+          <w:rPr>
+            <w:noProof/>
+          </w:rPr>
+          <w:t>1</w:t>
+        </w:r>
+      </w:fldSimple>
+      <w:r>
+        <w:t>:</w:t>
+      </w:r>
+      <w:r>
+        <w:t xml:space="preserve">task 1 D flip flop </w:t>
+      </w:r>
+      <w:r>
+        <w:t xml:space="preserve">simulation </w:t>
+      </w:r>
+      <w:r>
+        <w:t>table</w:t>
+      </w:r>
+      <w:r>
+        <w:t>.</w:t>
+      </w:r>
+    </w:p>
+    <w:p>
+      <w:r>
+        <w:t xml:space="preserve">The up arrows </w:t>
+      </w:r>
+      <w:r>
+        <w:t>in</w:t>
+      </w:r>
+      <w:r>
+        <w:t xml:space="preserve"> all instances of the clock input mean rising edge, meaning that the D input should be switched to the value it has in the row it shares with the rising clock edge, prior to the clock pulse (to ensure that clock pulse doesn’t race the D input and misread it.</w:t>
+      </w:r>
+    </w:p>
+    <w:p>
+      <w:r>
+        <w:t>To begin task 2</w:t>
+      </w:r>
+      <w:r>
+        <w:t xml:space="preserve">, 4 K-maps to represent the </w:t>
+      </w:r>
+      <w:r>
+        <w:t>next states (flip flops A and B) and outputs (F and G) were created in accordance to the state table provided.</w:t>
+      </w:r>
+    </w:p>
+    <w:tbl>
+      <w:tblPr>
+        <w:tblStyle w:val="TableGrid"/>
+        <w:tblW w:w="0" w:type="auto"/>
+        <w:tblLook w:val="04A0" w:firstRow="1" w:lastRow="0" w:firstColumn="1" w:lastColumn="0" w:noHBand="0" w:noVBand="1"/>
+      </w:tblPr>
+      <w:tblGrid>
+        <w:gridCol w:w="726"/>
+        <w:gridCol w:w="726"/>
+        <w:gridCol w:w="770"/>
+        <w:gridCol w:w="726"/>
+        <w:gridCol w:w="726"/>
+        <w:gridCol w:w="754"/>
+        <w:gridCol w:w="720"/>
+      </w:tblGrid>
+      <w:tr>
+        <w:trPr>
+          <w:trHeight w:val="287"/>
+        </w:trPr>
+        <w:tc>
+          <w:tcPr>
+            <w:tcW w:w="1452" w:type="dxa"/>
+            <w:gridSpan w:val="2"/>
+          </w:tcPr>
+          <w:p>
+            <w:pPr>
+              <w:jc w:val="center"/>
+              <w:rPr>
+                <w:b/>
+                <w:bCs/>
+              </w:rPr>
+            </w:pPr>
+            <w:r>
+              <w:rPr>
+                <w:b/>
+                <w:bCs/>
+              </w:rPr>
+              <w:t>Present state</w:t>
+            </w:r>
+          </w:p>
+        </w:tc>
+        <w:tc>
+          <w:tcPr>
+            <w:tcW w:w="770" w:type="dxa"/>
+          </w:tcPr>
+          <w:p>
+            <w:pPr>
+              <w:jc w:val="center"/>
+              <w:rPr>
+                <w:b/>
+                <w:bCs/>
+              </w:rPr>
+            </w:pPr>
+            <w:r>
+              <w:rPr>
+                <w:b/>
+                <w:bCs/>
+              </w:rPr>
+              <w:t>Input</w:t>
+            </w:r>
+          </w:p>
+        </w:tc>
+        <w:tc>
+          <w:tcPr>
+            <w:tcW w:w="1452" w:type="dxa"/>
+            <w:gridSpan w:val="2"/>
+          </w:tcPr>
+          <w:p>
+            <w:pPr>
+              <w:jc w:val="center"/>
+              <w:rPr>
+                <w:b/>
+                <w:bCs/>
+              </w:rPr>
+            </w:pPr>
+            <w:r>
+              <w:rPr>
+                <w:b/>
+                <w:bCs/>
+              </w:rPr>
+              <w:t>Next State</w:t>
+            </w:r>
+          </w:p>
+        </w:tc>
+        <w:tc>
+          <w:tcPr>
+            <w:tcW w:w="1474" w:type="dxa"/>
+            <w:gridSpan w:val="2"/>
+          </w:tcPr>
+          <w:p>
+            <w:pPr>
+              <w:jc w:val="center"/>
+              <w:rPr>
+                <w:b/>
+                <w:bCs/>
+              </w:rPr>
+            </w:pPr>
+            <w:r>
+              <w:rPr>
+                <w:b/>
+                <w:bCs/>
+              </w:rPr>
+              <w:t>Outputs</w:t>
+            </w:r>
+          </w:p>
+        </w:tc>
+      </w:tr>
+      <w:tr>
+        <w:trPr>
+          <w:trHeight w:val="301"/>
+        </w:trPr>
+        <w:tc>
+          <w:tcPr>
+            <w:tcW w:w="726" w:type="dxa"/>
+            <w:shd w:val="clear" w:color="auto" w:fill="C6D9F1" w:themeFill="text2" w:themeFillTint="33"/>
+          </w:tcPr>
+          <w:p>
+            <w:pPr>
+              <w:jc w:val="center"/>
+            </w:pPr>
+            <w:r>
+              <w:t>A</w:t>
+            </w:r>
+          </w:p>
+        </w:tc>
+        <w:tc>
+          <w:tcPr>
+            <w:tcW w:w="726" w:type="dxa"/>
+            <w:shd w:val="clear" w:color="auto" w:fill="C6D9F1" w:themeFill="text2" w:themeFillTint="33"/>
+          </w:tcPr>
+          <w:p>
+            <w:pPr>
+              <w:jc w:val="center"/>
+            </w:pPr>
+            <w:r>
+              <w:t>B</w:t>
+            </w:r>
+          </w:p>
+        </w:tc>
+        <w:tc>
+          <w:tcPr>
+            <w:tcW w:w="770" w:type="dxa"/>
+            <w:shd w:val="clear" w:color="auto" w:fill="C6D9F1" w:themeFill="text2" w:themeFillTint="33"/>
+          </w:tcPr>
+          <w:p>
+            <w:pPr>
+              <w:jc w:val="center"/>
+            </w:pPr>
+            <w:r>
+              <w:t>x</w:t>
+            </w:r>
+          </w:p>
+        </w:tc>
+        <w:tc>
+          <w:tcPr>
+            <w:tcW w:w="726" w:type="dxa"/>
+            <w:shd w:val="clear" w:color="auto" w:fill="FFC000"/>
+          </w:tcPr>
+          <w:p>
+            <w:pPr>
+              <w:jc w:val="center"/>
+            </w:pPr>
+            <w:r>
+              <w:t>A</w:t>
+            </w:r>
+          </w:p>
+        </w:tc>
+        <w:tc>
+          <w:tcPr>
+            <w:tcW w:w="726" w:type="dxa"/>
+            <w:shd w:val="clear" w:color="auto" w:fill="FFC000"/>
+          </w:tcPr>
+          <w:p>
+            <w:pPr>
+              <w:jc w:val="center"/>
+            </w:pPr>
+            <w:r>
+              <w:t>B</w:t>
+            </w:r>
+          </w:p>
+        </w:tc>
+        <w:tc>
+          <w:tcPr>
+            <w:tcW w:w="754" w:type="dxa"/>
+            <w:shd w:val="clear" w:color="auto" w:fill="FBD4B4" w:themeFill="accent6" w:themeFillTint="66"/>
+          </w:tcPr>
+          <w:p>
+            <w:pPr>
+              <w:jc w:val="center"/>
+            </w:pPr>
+            <w:r>
+              <w:t>F</w:t>
+            </w:r>
+          </w:p>
+        </w:tc>
+        <w:tc>
+          <w:tcPr>
+            <w:tcW w:w="720" w:type="dxa"/>
+            <w:shd w:val="clear" w:color="auto" w:fill="FBD4B4" w:themeFill="accent6" w:themeFillTint="66"/>
+          </w:tcPr>
+          <w:p>
+            <w:pPr>
+              <w:jc w:val="center"/>
+            </w:pPr>
+            <w:r>
+              <w:t>G</w:t>
+            </w:r>
+          </w:p>
+        </w:tc>
+      </w:tr>
+      <w:tr>
+        <w:trPr>
+          <w:trHeight w:val="287"/>
+        </w:trPr>
+        <w:tc>
+          <w:tcPr>
+            <w:tcW w:w="726" w:type="dxa"/>
+          </w:tcPr>
+          <w:p>
+            <w:pPr>
+              <w:jc w:val="center"/>
+            </w:pPr>
+            <w:r>
+              <w:t>0</w:t>
+            </w:r>
+          </w:p>
+        </w:tc>
+        <w:tc>
+          <w:tcPr>
+            <w:tcW w:w="726" w:type="dxa"/>
+          </w:tcPr>
+          <w:p>
+            <w:pPr>
+              <w:jc w:val="center"/>
+            </w:pPr>
+            <w:r>
+              <w:t>0</w:t>
+            </w:r>
+          </w:p>
+        </w:tc>
+        <w:tc>
+          <w:tcPr>
+            <w:tcW w:w="770" w:type="dxa"/>
+          </w:tcPr>
+          <w:p>
+            <w:pPr>
+              <w:jc w:val="center"/>
+            </w:pPr>
+            <w:r>
+              <w:t>0</w:t>
+            </w:r>
+          </w:p>
+        </w:tc>
+        <w:tc>
+          <w:tcPr>
+            <w:tcW w:w="726" w:type="dxa"/>
+          </w:tcPr>
+          <w:p>
+            <w:pPr>
+              <w:jc w:val="center"/>
+            </w:pPr>
+            <w:r>
+              <w:t>0</w:t>
+            </w:r>
+          </w:p>
+        </w:tc>
+        <w:tc>
+          <w:tcPr>
+            <w:tcW w:w="726" w:type="dxa"/>
+          </w:tcPr>
+          <w:p>
+            <w:pPr>
+              <w:jc w:val="center"/>
+            </w:pPr>
+            <w:r>
+              <w:t>0</w:t>
+            </w:r>
+          </w:p>
+        </w:tc>
+        <w:tc>
+          <w:tcPr>
+            <w:tcW w:w="754" w:type="dxa"/>
+          </w:tcPr>
+          <w:p>
+            <w:pPr>
+              <w:jc w:val="center"/>
+            </w:pPr>
+            <w:r>
+              <w:t>1</w:t>
+            </w:r>
+          </w:p>
+        </w:tc>
+        <w:tc>
+          <w:tcPr>
+            <w:tcW w:w="720" w:type="dxa"/>
+          </w:tcPr>
+          <w:p>
+            <w:pPr>
+              <w:jc w:val="center"/>
+            </w:pPr>
+            <w:r>
+              <w:t>1</w:t>
+            </w:r>
+          </w:p>
+        </w:tc>
+      </w:tr>
+      <w:tr>
+        <w:trPr>
+          <w:trHeight w:val="287"/>
+        </w:trPr>
+        <w:tc>
+          <w:tcPr>
+            <w:tcW w:w="726" w:type="dxa"/>
+          </w:tcPr>
+          <w:p>
+            <w:pPr>
+              <w:jc w:val="center"/>
+            </w:pPr>
+            <w:r>
+              <w:t>0</w:t>
+            </w:r>
+          </w:p>
+        </w:tc>
+        <w:tc>
+          <w:tcPr>
+            <w:tcW w:w="726" w:type="dxa"/>
+          </w:tcPr>
+          <w:p>
+            <w:pPr>
+              <w:jc w:val="center"/>
+            </w:pPr>
+            <w:r>
+              <w:t>0</w:t>
+            </w:r>
+          </w:p>
+        </w:tc>
+        <w:tc>
+          <w:tcPr>
+            <w:tcW w:w="770" w:type="dxa"/>
+          </w:tcPr>
+          <w:p>
+            <w:pPr>
+              <w:jc w:val="center"/>
+            </w:pPr>
+            <w:r>
+              <w:t>1</w:t>
+            </w:r>
+          </w:p>
+        </w:tc>
+        <w:tc>
+          <w:tcPr>
+            <w:tcW w:w="726" w:type="dxa"/>
+          </w:tcPr>
+          <w:p>
+            <w:pPr>
+              <w:jc w:val="center"/>
+            </w:pPr>
+            <w:r>
+              <w:t>0</w:t>
+            </w:r>
+          </w:p>
+        </w:tc>
+        <w:tc>
+          <w:tcPr>
+            <w:tcW w:w="726" w:type="dxa"/>
+          </w:tcPr>
+          <w:p>
+            <w:pPr>
+              <w:jc w:val="center"/>
+            </w:pPr>
+            <w:r>
+              <w:t>1</w:t>
+            </w:r>
+          </w:p>
+        </w:tc>
+        <w:tc>
+          <w:tcPr>
+            <w:tcW w:w="754" w:type="dxa"/>
+          </w:tcPr>
+          <w:p>
+            <w:pPr>
+              <w:jc w:val="center"/>
+            </w:pPr>
+            <w:r>
+              <w:t>1</w:t>
+            </w:r>
+          </w:p>
+        </w:tc>
+        <w:tc>
+          <w:tcPr>
+            <w:tcW w:w="720" w:type="dxa"/>
+          </w:tcPr>
+          <w:p>
+            <w:pPr>
+              <w:jc w:val="center"/>
+            </w:pPr>
+            <w:r>
+              <w:t>1</w:t>
+            </w:r>
+          </w:p>
+        </w:tc>
+      </w:tr>
+      <w:tr>
+        <w:trPr>
+          <w:trHeight w:val="287"/>
+        </w:trPr>
+        <w:tc>
+          <w:tcPr>
+            <w:tcW w:w="726" w:type="dxa"/>
+          </w:tcPr>
+          <w:p>
+            <w:pPr>
+              <w:jc w:val="center"/>
+            </w:pPr>
+            <w:r>
+              <w:t>0</w:t>
+            </w:r>
+          </w:p>
+        </w:tc>
+        <w:tc>
+          <w:tcPr>
+            <w:tcW w:w="726" w:type="dxa"/>
+          </w:tcPr>
+          <w:p>
+            <w:pPr>
+              <w:jc w:val="center"/>
+            </w:pPr>
+            <w:r>
+              <w:t>1</w:t>
+            </w:r>
+          </w:p>
+        </w:tc>
+        <w:tc>
+          <w:tcPr>
+            <w:tcW w:w="770" w:type="dxa"/>
+          </w:tcPr>
+          <w:p>
+            <w:pPr>
+              <w:jc w:val="center"/>
+            </w:pPr>
+            <w:r>
+              <w:t>0</w:t>
+            </w:r>
+          </w:p>
+        </w:tc>
+        <w:tc>
+          <w:tcPr>
+            <w:tcW w:w="726" w:type="dxa"/>
+          </w:tcPr>
+          <w:p>
+            <w:pPr>
+              <w:jc w:val="center"/>
+            </w:pPr>
+            <w:r>
+              <w:t>0</w:t>
+            </w:r>
+          </w:p>
+        </w:tc>
+        <w:tc>
+          <w:tcPr>
+            <w:tcW w:w="726" w:type="dxa"/>
+          </w:tcPr>
+          <w:p>
+            <w:pPr>
+              <w:jc w:val="center"/>
+            </w:pPr>
+            <w:r>
+              <w:t>1</w:t>
+            </w:r>
+          </w:p>
+        </w:tc>
+        <w:tc>
+          <w:tcPr>
+            <w:tcW w:w="754" w:type="dxa"/>
+          </w:tcPr>
+          <w:p>
+            <w:pPr>
+              <w:jc w:val="center"/>
+            </w:pPr>
+            <w:r>
+              <w:t>1</w:t>
+            </w:r>
+          </w:p>
+        </w:tc>
+        <w:tc>
+          <w:tcPr>
+            <w:tcW w:w="720" w:type="dxa"/>
+          </w:tcPr>
+          <w:p>
+            <w:pPr>
+              <w:jc w:val="center"/>
+            </w:pPr>
+            <w:r>
+              <w:t>0</w:t>
+            </w:r>
+          </w:p>
+        </w:tc>
+      </w:tr>
+      <w:tr>
+        <w:trPr>
+          <w:trHeight w:val="301"/>
+        </w:trPr>
+        <w:tc>
+          <w:tcPr>
+            <w:tcW w:w="726" w:type="dxa"/>
+          </w:tcPr>
+          <w:p>
+            <w:pPr>
+              <w:jc w:val="center"/>
+            </w:pPr>
+            <w:r>
+              <w:t>0</w:t>
+            </w:r>
+          </w:p>
+        </w:tc>
+        <w:tc>
+          <w:tcPr>
+            <w:tcW w:w="726" w:type="dxa"/>
+          </w:tcPr>
+          <w:p>
+            <w:pPr>
+              <w:jc w:val="center"/>
+            </w:pPr>
+            <w:r>
+              <w:t>1</w:t>
+            </w:r>
+          </w:p>
+        </w:tc>
+        <w:tc>
+          <w:tcPr>
+            <w:tcW w:w="770" w:type="dxa"/>
+          </w:tcPr>
+          <w:p>
+            <w:pPr>
+              <w:jc w:val="center"/>
+            </w:pPr>
+            <w:r>
+              <w:t>1</w:t>
+            </w:r>
+          </w:p>
+        </w:tc>
+        <w:tc>
+          <w:tcPr>
+            <w:tcW w:w="726" w:type="dxa"/>
+          </w:tcPr>
+          <w:p>
+            <w:pPr>
+              <w:jc w:val="center"/>
+            </w:pPr>
+            <w:r>
+              <w:t>1</w:t>
+            </w:r>
+          </w:p>
+        </w:tc>
+        <w:tc>
+          <w:tcPr>
+            <w:tcW w:w="726" w:type="dxa"/>
+          </w:tcPr>
+          <w:p>
+            <w:pPr>
+              <w:jc w:val="center"/>
+            </w:pPr>
+            <w:r>
+              <w:t>0</w:t>
+            </w:r>
+          </w:p>
+        </w:tc>
+        <w:tc>
+          <w:tcPr>
+            <w:tcW w:w="754" w:type="dxa"/>
+          </w:tcPr>
+          <w:p>
+            <w:pPr>
+              <w:jc w:val="center"/>
+            </w:pPr>
+            <w:r>
+              <w:t>1</w:t>
+            </w:r>
+          </w:p>
+        </w:tc>
+        <w:tc>
+          <w:tcPr>
+            <w:tcW w:w="720" w:type="dxa"/>
+          </w:tcPr>
+          <w:p>
+            <w:pPr>
+              <w:jc w:val="center"/>
+            </w:pPr>
+            <w:r>
+              <w:t>0</w:t>
+            </w:r>
+          </w:p>
+        </w:tc>
+      </w:tr>
+      <w:tr>
+        <w:trPr>
+          <w:trHeight w:val="287"/>
+        </w:trPr>
+        <w:tc>
+          <w:tcPr>
+            <w:tcW w:w="726" w:type="dxa"/>
+          </w:tcPr>
+          <w:p>
+            <w:pPr>
+              <w:jc w:val="center"/>
+            </w:pPr>
+            <w:r>
+              <w:t>1</w:t>
+            </w:r>
+          </w:p>
+        </w:tc>
+        <w:tc>
+          <w:tcPr>
+            <w:tcW w:w="726" w:type="dxa"/>
+          </w:tcPr>
+          <w:p>
+            <w:pPr>
+              <w:jc w:val="center"/>
+            </w:pPr>
+            <w:r>
+              <w:t>0</w:t>
+            </w:r>
+          </w:p>
+        </w:tc>
+        <w:tc>
+          <w:tcPr>
+            <w:tcW w:w="770" w:type="dxa"/>
+          </w:tcPr>
+          <w:p>
+            <w:pPr>
+              <w:jc w:val="center"/>
+            </w:pPr>
+            <w:r>
+              <w:t>0</w:t>
+            </w:r>
+          </w:p>
+        </w:tc>
+        <w:tc>
+          <w:tcPr>
+            <w:tcW w:w="726" w:type="dxa"/>
+          </w:tcPr>
+          <w:p>
+            <w:pPr>
+              <w:jc w:val="center"/>
+            </w:pPr>
+            <w:r>
+              <w:t>1</w:t>
+            </w:r>
+          </w:p>
+        </w:tc>
+        <w:tc>
+          <w:tcPr>
+            <w:tcW w:w="726" w:type="dxa"/>
+          </w:tcPr>
+          <w:p>
+            <w:pPr>
+              <w:jc w:val="center"/>
+            </w:pPr>
+            <w:r>
+              <w:t>0</w:t>
+            </w:r>
+          </w:p>
+        </w:tc>
+        <w:tc>
+          <w:tcPr>
+            <w:tcW w:w="754" w:type="dxa"/>
+          </w:tcPr>
+          <w:p>
+            <w:pPr>
+              <w:jc w:val="center"/>
+            </w:pPr>
+            <w:r>
+              <w:t>0</w:t>
+            </w:r>
+          </w:p>
+        </w:tc>
+        <w:tc>
+          <w:tcPr>
+            <w:tcW w:w="720" w:type="dxa"/>
+          </w:tcPr>
+          <w:p>
+            <w:pPr>
+              <w:jc w:val="center"/>
+            </w:pPr>
+            <w:r>
+              <w:t>1</w:t>
+            </w:r>
+          </w:p>
+        </w:tc>
+      </w:tr>
+      <w:tr>
+        <w:trPr>
+          <w:trHeight w:val="287"/>
+        </w:trPr>
+        <w:tc>
+          <w:tcPr>
+            <w:tcW w:w="726" w:type="dxa"/>
+          </w:tcPr>
+          <w:p>
+            <w:pPr>
+              <w:jc w:val="center"/>
+            </w:pPr>
+            <w:r>
+              <w:t>1</w:t>
+            </w:r>
+          </w:p>
+        </w:tc>
+        <w:tc>
+          <w:tcPr>
+            <w:tcW w:w="726" w:type="dxa"/>
+          </w:tcPr>
+          <w:p>
+            <w:pPr>
+              <w:jc w:val="center"/>
+            </w:pPr>
+            <w:r>
+              <w:t>0</w:t>
+            </w:r>
+          </w:p>
+        </w:tc>
+        <w:tc>
+          <w:tcPr>
+            <w:tcW w:w="770" w:type="dxa"/>
+          </w:tcPr>
+          <w:p>
+            <w:pPr>
+              <w:jc w:val="center"/>
+            </w:pPr>
+            <w:r>
+              <w:t>1</w:t>
+            </w:r>
+          </w:p>
+        </w:tc>
+        <w:tc>
+          <w:tcPr>
+            <w:tcW w:w="726" w:type="dxa"/>
+          </w:tcPr>
+          <w:p>
+            <w:pPr>
+              <w:jc w:val="center"/>
+            </w:pPr>
+            <w:r>
+              <w:t>1</w:t>
+            </w:r>
+          </w:p>
+        </w:tc>
+        <w:tc>
+          <w:tcPr>
+            <w:tcW w:w="726" w:type="dxa"/>
+          </w:tcPr>
+          <w:p>
+            <w:pPr>
+              <w:jc w:val="center"/>
+            </w:pPr>
+            <w:r>
+              <w:t>1</w:t>
+            </w:r>
+          </w:p>
+        </w:tc>
+        <w:tc>
+          <w:tcPr>
+            <w:tcW w:w="754" w:type="dxa"/>
+          </w:tcPr>
+          <w:p>
+            <w:pPr>
+              <w:jc w:val="center"/>
+            </w:pPr>
+            <w:r>
+              <w:t>0</w:t>
+            </w:r>
+          </w:p>
+        </w:tc>
+        <w:tc>
+          <w:tcPr>
+            <w:tcW w:w="720" w:type="dxa"/>
+          </w:tcPr>
+          <w:p>
+            <w:pPr>
+              <w:jc w:val="center"/>
+            </w:pPr>
+            <w:r>
+              <w:t>1</w:t>
+            </w:r>
+          </w:p>
+        </w:tc>
+      </w:tr>
+      <w:tr>
+        <w:trPr>
+          <w:trHeight w:val="287"/>
+        </w:trPr>
+        <w:tc>
+          <w:tcPr>
+            <w:tcW w:w="726" w:type="dxa"/>
+          </w:tcPr>
+          <w:p>
+            <w:pPr>
+              <w:jc w:val="center"/>
+            </w:pPr>
+            <w:r>
+              <w:t>1</w:t>
+            </w:r>
+          </w:p>
+        </w:tc>
+        <w:tc>
+          <w:tcPr>
+            <w:tcW w:w="726" w:type="dxa"/>
+          </w:tcPr>
+          <w:p>
+            <w:pPr>
+              <w:jc w:val="center"/>
+            </w:pPr>
+            <w:r>
+              <w:t>1</w:t>
+            </w:r>
+          </w:p>
+        </w:tc>
+        <w:tc>
+          <w:tcPr>
+            <w:tcW w:w="770" w:type="dxa"/>
+          </w:tcPr>
+          <w:p>
+            <w:pPr>
+              <w:jc w:val="center"/>
+            </w:pPr>
+            <w:r>
+              <w:t>0</w:t>
+            </w:r>
+          </w:p>
+        </w:tc>
+        <w:tc>
+          <w:tcPr>
+            <w:tcW w:w="726" w:type="dxa"/>
+          </w:tcPr>
+          <w:p>
+            <w:pPr>
+              <w:jc w:val="center"/>
+            </w:pPr>
+            <w:r>
+              <w:t>1</w:t>
+            </w:r>
+          </w:p>
+        </w:tc>
+        <w:tc>
+          <w:tcPr>
+            <w:tcW w:w="726" w:type="dxa"/>
+          </w:tcPr>
+          <w:p>
+            <w:pPr>
+              <w:jc w:val="center"/>
+            </w:pPr>
+            <w:r>
+              <w:t>1</w:t>
+            </w:r>
+          </w:p>
+        </w:tc>
+        <w:tc>
+          <w:tcPr>
+            <w:tcW w:w="754" w:type="dxa"/>
+          </w:tcPr>
+          <w:p>
+            <w:pPr>
+              <w:jc w:val="center"/>
+            </w:pPr>
+            <w:r>
+              <w:t>0</w:t>
+            </w:r>
+          </w:p>
+        </w:tc>
+        <w:tc>
+          <w:tcPr>
+            <w:tcW w:w="720" w:type="dxa"/>
+          </w:tcPr>
+          <w:p>
+            <w:pPr>
+              <w:jc w:val="center"/>
+            </w:pPr>
+            <w:r>
+              <w:t>0</w:t>
+            </w:r>
+          </w:p>
+        </w:tc>
+      </w:tr>
+      <w:tr>
+        <w:trPr>
+          <w:trHeight w:val="287"/>
+        </w:trPr>
+        <w:tc>
+          <w:tcPr>
+            <w:tcW w:w="726" w:type="dxa"/>
+          </w:tcPr>
+          <w:p>
+            <w:pPr>
+              <w:jc w:val="center"/>
+            </w:pPr>
+            <w:r>
+              <w:t>1</w:t>
+            </w:r>
+          </w:p>
+        </w:tc>
+        <w:tc>
+          <w:tcPr>
+            <w:tcW w:w="726" w:type="dxa"/>
+          </w:tcPr>
+          <w:p>
+            <w:pPr>
+              <w:jc w:val="center"/>
+            </w:pPr>
+            <w:r>
+              <w:t>1</w:t>
+            </w:r>
+          </w:p>
+        </w:tc>
+        <w:tc>
+          <w:tcPr>
+            <w:tcW w:w="770" w:type="dxa"/>
+          </w:tcPr>
+          <w:p>
+            <w:pPr>
+              <w:jc w:val="center"/>
+            </w:pPr>
+            <w:r>
+              <w:t>1</w:t>
+            </w:r>
+          </w:p>
+        </w:tc>
+        <w:tc>
+          <w:tcPr>
+            <w:tcW w:w="726" w:type="dxa"/>
+          </w:tcPr>
+          <w:p>
+            <w:pPr>
+              <w:jc w:val="center"/>
+            </w:pPr>
+            <w:r>
+              <w:t>0</w:t>
+            </w:r>
+          </w:p>
+        </w:tc>
+        <w:tc>
+          <w:tcPr>
+            <w:tcW w:w="726" w:type="dxa"/>
+          </w:tcPr>
+          <w:p>
+            <w:pPr>
+              <w:jc w:val="center"/>
+            </w:pPr>
+            <w:r>
+              <w:t>0</w:t>
+            </w:r>
+          </w:p>
+        </w:tc>
+        <w:tc>
+          <w:tcPr>
+            <w:tcW w:w="754" w:type="dxa"/>
+          </w:tcPr>
+          <w:p>
+            <w:pPr>
+              <w:jc w:val="center"/>
+            </w:pPr>
+            <w:r>
+              <w:t>0</w:t>
+            </w:r>
+          </w:p>
+        </w:tc>
+        <w:tc>
+          <w:tcPr>
+            <w:tcW w:w="720" w:type="dxa"/>
+          </w:tcPr>
+          <w:p>
+            <w:pPr>
+              <w:keepNext/>
+              <w:jc w:val="center"/>
+            </w:pPr>
+            <w:r>
+              <w:t>0</w:t>
+            </w:r>
+          </w:p>
+        </w:tc>
+      </w:tr>
+    </w:tbl>
+    <w:p>
+      <w:pPr>
+        <w:pStyle w:val="Caption"/>
+      </w:pPr>
+      <w:r>
+        <w:t xml:space="preserve">Table </w:t>
+      </w:r>
+      <w:fldSimple w:instr=" SEQ Table \* ARABIC ">
+        <w:r>
+          <w:rPr>
+            <w:noProof/>
+          </w:rPr>
+          <w:t>2</w:t>
+        </w:r>
+      </w:fldSimple>
+      <w:r>
+        <w:t>: task two state table</w:t>
+      </w:r>
+      <w:r>
+        <w:t>.</w:t>
+      </w:r>
+    </w:p>
+    <w:p>
+      <w:pPr>
+        <w:keepNext/>
+      </w:pPr>
+      <w:r>
+        <w:rPr>
+          <w:noProof/>
+        </w:rPr>
+        <w:drawing>
+          <wp:inline distT="0" distB="0" distL="0" distR="0" wp14:anchorId="2D8FD4B7" wp14:editId="01E041A2">
+            <wp:extent cx="2333333" cy="1485714"/>
+            <wp:effectExtent l="0" t="0" r="0" b="635"/>
+            <wp:docPr id="1858500656" name="Picture 1" descr="A grid with circles and numbers&#10;&#10;Description automatically generated"/>
+            <wp:cNvGraphicFramePr>
+              <a:graphicFrameLocks xmlns:a="http://schemas.openxmlformats.org/drawingml/2006/main" noChangeAspect="1"/>
+            </wp:cNvGraphicFramePr>
+            <a:graphic xmlns:a="http://schemas.openxmlformats.org/drawingml/2006/main">
+              <a:graphicData uri="http://schemas.openxmlformats.org/drawingml/2006/picture">
+                <pic:pic xmlns:pic="http://schemas.openxmlformats.org/drawingml/2006/picture">
+                  <pic:nvPicPr>
+                    <pic:cNvPr id="1858500656" name="Picture 1" descr="A grid with circles and numbers&#10;&#10;Description automatically generated"/>
+                    <pic:cNvPicPr/>
+                  </pic:nvPicPr>
+                  <pic:blipFill>
+                    <a:blip r:embed="rId11"/>
+                    <a:stretch>
+                      <a:fillRect/>
+                    </a:stretch>
+                  </pic:blipFill>
+                  <pic:spPr>
+                    <a:xfrm>
+                      <a:off x="0" y="0"/>
+                      <a:ext cx="2333333" cy="1485714"/>
+                    </a:xfrm>
+                    <a:prstGeom prst="rect">
+                      <a:avLst/>
+                    </a:prstGeom>
+                  </pic:spPr>
+                </pic:pic>
+              </a:graphicData>
+            </a:graphic>
+          </wp:inline>
+        </w:drawing>
+      </w:r>
+      <w:r>
+        <w:rPr>
+          <w:noProof/>
+        </w:rPr>
+        <w:t xml:space="preserve"> </w:t>
+      </w:r>
+      <w:r>
+        <w:rPr>
+          <w:noProof/>
+        </w:rPr>
+        <w:drawing>
+          <wp:inline distT="0" distB="0" distL="0" distR="0" wp14:anchorId="2E1135FD" wp14:editId="6550FDA1">
+            <wp:extent cx="2333333" cy="1485714"/>
+            <wp:effectExtent l="0" t="0" r="0" b="635"/>
+            <wp:docPr id="329552434" name="Picture 1" descr="A number of feet in a row&#10;&#10;Description automatically generated with medium confidence"/>
+            <wp:cNvGraphicFramePr>
+              <a:graphicFrameLocks xmlns:a="http://schemas.openxmlformats.org/drawingml/2006/main" noChangeAspect="1"/>
+            </wp:cNvGraphicFramePr>
+            <a:graphic xmlns:a="http://schemas.openxmlformats.org/drawingml/2006/main">
+              <a:graphicData uri="http://schemas.openxmlformats.org/drawingml/2006/picture">
+                <pic:pic xmlns:pic="http://schemas.openxmlformats.org/drawingml/2006/picture">
+                  <pic:nvPicPr>
+                    <pic:cNvPr id="329552434" name="Picture 1" descr="A number of feet in a row&#10;&#10;Description automatically generated with medium confidence"/>
+                    <pic:cNvPicPr/>
+                  </pic:nvPicPr>
+                  <pic:blipFill>
+                    <a:blip r:embed="rId12"/>
+                    <a:stretch>
+                      <a:fillRect/>
+                    </a:stretch>
+                  </pic:blipFill>
+                  <pic:spPr>
+                    <a:xfrm>
+                      <a:off x="0" y="0"/>
+                      <a:ext cx="2333333" cy="1485714"/>
+                    </a:xfrm>
+                    <a:prstGeom prst="rect">
+                      <a:avLst/>
+                    </a:prstGeom>
+                  </pic:spPr>
+                </pic:pic>
+              </a:graphicData>
+            </a:graphic>
+          </wp:inline>
+        </w:drawing>
+      </w:r>
+    </w:p>
+    <w:p>
+      <w:pPr>
+        <w:pStyle w:val="Caption"/>
+      </w:pPr>
+      <w:r>
+        <w:t xml:space="preserve">Figure </w:t>
+      </w:r>
+      <w:fldSimple w:instr=" SEQ Figure \* ARABIC ">
+        <w:r>
+          <w:rPr>
+            <w:noProof/>
+          </w:rPr>
+          <w:t>8</w:t>
+        </w:r>
+      </w:fldSimple>
+      <w:r>
+        <w:t>: K map for flip flop</w:t>
+      </w:r>
+      <w:r>
+        <w:t>.</w:t>
+      </w:r>
+      <w:r>
+        <w:tab/>
+      </w:r>
+      <w:r>
+        <w:tab/>
+      </w:r>
+      <w:r>
+        <w:tab/>
+      </w:r>
+      <w:r>
+        <w:t xml:space="preserve"> Figure </w:t>
+      </w:r>
+      <w:fldSimple w:instr=" SEQ Figure \* ARABIC ">
+        <w:r>
+          <w:rPr>
+            <w:noProof/>
+          </w:rPr>
+          <w:t>9</w:t>
+        </w:r>
+      </w:fldSimple>
+      <w:r>
+        <w:t>: K map for flip flop A</w:t>
+      </w:r>
+      <w:r>
+        <w:t>.</w:t>
+      </w:r>
+    </w:p>
+    <w:p>
+      <w:pPr>
+        <w:keepNext/>
+      </w:pPr>
+      <w:r>
+        <w:rPr>
+          <w:noProof/>
+        </w:rPr>
+        <w:drawing>
+          <wp:inline distT="0" distB="0" distL="0" distR="0" wp14:anchorId="2D1D8109" wp14:editId="5FEC13C7">
+            <wp:extent cx="2333333" cy="1485714"/>
+            <wp:effectExtent l="0" t="0" r="0" b="635"/>
+            <wp:docPr id="405786658" name="Picture 1" descr="A number and a number in a row&#10;&#10;Description automatically generated with medium confidence"/>
+            <wp:cNvGraphicFramePr>
+              <a:graphicFrameLocks xmlns:a="http://schemas.openxmlformats.org/drawingml/2006/main" noChangeAspect="1"/>
+            </wp:cNvGraphicFramePr>
+            <a:graphic xmlns:a="http://schemas.openxmlformats.org/drawingml/2006/main">
+              <a:graphicData uri="http://schemas.openxmlformats.org/drawingml/2006/picture">
+                <pic:pic xmlns:pic="http://schemas.openxmlformats.org/drawingml/2006/picture">
+                  <pic:nvPicPr>
+                    <pic:cNvPr id="405786658" name="Picture 1" descr="A number and a number in a row&#10;&#10;Description automatically generated with medium confidence"/>
+                    <pic:cNvPicPr/>
+                  </pic:nvPicPr>
+                  <pic:blipFill>
+                    <a:blip r:embed="rId13"/>
+                    <a:stretch>
+                      <a:fillRect/>
+                    </a:stretch>
+                  </pic:blipFill>
+                  <pic:spPr>
+                    <a:xfrm>
+                      <a:off x="0" y="0"/>
+                      <a:ext cx="2333333" cy="1485714"/>
+                    </a:xfrm>
+                    <a:prstGeom prst="rect">
+                      <a:avLst/>
+                    </a:prstGeom>
+                  </pic:spPr>
+                </pic:pic>
+              </a:graphicData>
+            </a:graphic>
+          </wp:inline>
+        </w:drawing>
+      </w:r>
+      <w:r>
+        <w:rPr>
+          <w:noProof/>
+        </w:rPr>
+        <w:drawing>
+          <wp:inline distT="0" distB="0" distL="0" distR="0" wp14:anchorId="02F80D37" wp14:editId="011FA8D0">
+            <wp:extent cx="2294313" cy="1460869"/>
+            <wp:effectExtent l="0" t="0" r="0" b="0"/>
+            <wp:docPr id="13521198" name="Picture 1" descr="A diagram of a number&#10;&#10;Description automatically generated with medium confidence"/>
+            <wp:cNvGraphicFramePr>
+              <a:graphicFrameLocks xmlns:a="http://schemas.openxmlformats.org/drawingml/2006/main" noChangeAspect="1"/>
+            </wp:cNvGraphicFramePr>
+            <a:graphic xmlns:a="http://schemas.openxmlformats.org/drawingml/2006/main">
+              <a:graphicData uri="http://schemas.openxmlformats.org/drawingml/2006/picture">
+                <pic:pic xmlns:pic="http://schemas.openxmlformats.org/drawingml/2006/picture">
+                  <pic:nvPicPr>
+                    <pic:cNvPr id="13521198" name="Picture 1" descr="A diagram of a number&#10;&#10;Description automatically generated with medium confidence"/>
+                    <pic:cNvPicPr/>
+                  </pic:nvPicPr>
+                  <pic:blipFill>
+                    <a:blip r:embed="rId14"/>
+                    <a:stretch>
+                      <a:fillRect/>
+                    </a:stretch>
+                  </pic:blipFill>
+                  <pic:spPr>
+                    <a:xfrm>
+                      <a:off x="0" y="0"/>
+                      <a:ext cx="2296165" cy="1462048"/>
+                    </a:xfrm>
+                    <a:prstGeom prst="rect">
+                      <a:avLst/>
+                    </a:prstGeom>
+                  </pic:spPr>
+                </pic:pic>
+              </a:graphicData>
+            </a:graphic>
+          </wp:inline>
+        </w:drawing>
+      </w:r>
+    </w:p>
+    <w:p>
+      <w:pPr>
+        <w:pStyle w:val="Caption"/>
+      </w:pPr>
+      <w:r>
+        <w:t xml:space="preserve">Figure </w:t>
+      </w:r>
+      <w:fldSimple w:instr=" SEQ Figure \* ARABIC ">
+        <w:r>
+          <w:rPr>
+            <w:noProof/>
+          </w:rPr>
+          <w:t>10</w:t>
+        </w:r>
+      </w:fldSimple>
+      <w:r>
+        <w:t>: K Map for output F</w:t>
+      </w:r>
+      <w:r>
+        <w:t>.</w:t>
+      </w:r>
+      <w:r>
+        <w:t xml:space="preserve">                          </w:t>
+      </w:r>
+      <w:r>
+        <w:tab/>
+        <w:t xml:space="preserve">Figure </w:t>
+      </w:r>
+      <w:fldSimple w:instr=" SEQ Figure \* ARABIC ">
+        <w:r>
+          <w:rPr>
+            <w:noProof/>
+          </w:rPr>
+          <w:t>11</w:t>
+        </w:r>
+      </w:fldSimple>
+      <w:r>
+        <w:t>: K Map for output G</w:t>
+      </w:r>
+      <w:r>
+        <w:t>.</w:t>
+      </w:r>
+    </w:p>
+    <w:p>
+      <w:r>
+        <w:lastRenderedPageBreak/>
+        <w:t>The K maps listed above developed the resulting equations, which were then used to create the</w:t>
+      </w:r>
+      <w:r>
+        <w:t xml:space="preserve"> logic of the</w:t>
+      </w:r>
+      <w:r>
+        <w:t xml:space="preserve"> final circuit</w:t>
+      </w:r>
+      <w:r>
+        <w:t xml:space="preserve"> </w:t>
+      </w:r>
+      <w:r>
+        <w:t>in</w:t>
+      </w:r>
+      <w:r>
+        <w:t xml:space="preserve"> figure 12</w:t>
+      </w:r>
+      <w:r>
+        <w:t>.</w:t>
+      </w:r>
+    </w:p>
+    <w:p>
+      <w:pPr>
+        <w:jc w:val="center"/>
+        <w:rPr>
           <w:b/>
-          <w:sz w:val="24"/>
-          <w:szCs w:val="24"/>
-        </w:rPr>
-      </w:pPr>
-      <w:r>
-        <w:rPr>
-          <w:rFonts w:ascii="Times New Roman" w:eastAsia="Times New Roman" w:hAnsi="Times New Roman" w:cs="Times New Roman"/>
+          <w:bCs/>
+          <w:i/>
+          <w:iCs/>
+        </w:rPr>
+      </w:pPr>
+      <m:oMath>
+        <m:r>
+          <w:rPr>
+            <w:rFonts w:ascii="Cambria Math" w:hAnsi="Cambria Math"/>
+          </w:rPr>
+          <m:t>A=A</m:t>
+        </m:r>
+        <m:acc>
+          <m:accPr>
+            <m:chr m:val="̅"/>
+            <m:ctrlPr>
+              <w:rPr>
+                <w:rFonts w:ascii="Cambria Math" w:hAnsi="Cambria Math"/>
+                <w:i/>
+              </w:rPr>
+            </m:ctrlPr>
+          </m:accPr>
+          <m:e>
+            <m:r>
+              <w:rPr>
+                <w:rFonts w:ascii="Cambria Math" w:hAnsi="Cambria Math"/>
+              </w:rPr>
+              <m:t>B</m:t>
+            </m:r>
+          </m:e>
+        </m:acc>
+        <m:r>
+          <w:rPr>
+            <w:rFonts w:ascii="Cambria Math" w:hAnsi="Cambria Math"/>
+          </w:rPr>
+          <m:t>+A</m:t>
+        </m:r>
+        <m:acc>
+          <m:accPr>
+            <m:chr m:val="̅"/>
+            <m:ctrlPr>
+              <w:rPr>
+                <w:rFonts w:ascii="Cambria Math" w:hAnsi="Cambria Math"/>
+                <w:i/>
+              </w:rPr>
+            </m:ctrlPr>
+          </m:accPr>
+          <m:e>
+            <m:r>
+              <w:rPr>
+                <w:rFonts w:ascii="Cambria Math" w:hAnsi="Cambria Math"/>
+              </w:rPr>
+              <m:t>X</m:t>
+            </m:r>
+          </m:e>
+        </m:acc>
+        <m:r>
+          <w:rPr>
+            <w:rFonts w:ascii="Cambria Math" w:hAnsi="Cambria Math"/>
+          </w:rPr>
+          <m:t>+</m:t>
+        </m:r>
+        <m:acc>
+          <m:accPr>
+            <m:chr m:val="̅"/>
+            <m:ctrlPr>
+              <w:rPr>
+                <w:rFonts w:ascii="Cambria Math" w:hAnsi="Cambria Math"/>
+                <w:i/>
+              </w:rPr>
+            </m:ctrlPr>
+          </m:accPr>
+          <m:e>
+            <m:r>
+              <w:rPr>
+                <w:rFonts w:ascii="Cambria Math" w:hAnsi="Cambria Math"/>
+              </w:rPr>
+              <m:t>A</m:t>
+            </m:r>
+          </m:e>
+        </m:acc>
+        <m:r>
+          <w:rPr>
+            <w:rFonts w:ascii="Cambria Math" w:hAnsi="Cambria Math"/>
+          </w:rPr>
+          <m:t>BX</m:t>
+        </m:r>
+      </m:oMath>
+      <w:r>
+        <w:t xml:space="preserve"> </w:t>
+      </w:r>
+      <w:r>
+        <w:tab/>
+      </w:r>
+      <w:r>
+        <w:tab/>
+      </w:r>
+      <w:r>
+        <w:rPr>
           <w:b/>
+          <w:bCs/>
+          <w:i/>
+          <w:iCs/>
+        </w:rPr>
+        <w:t>equation 1</w:t>
+      </w:r>
+    </w:p>
+    <w:p>
+      <w:pPr>
+        <w:jc w:val="center"/>
+        <w:rPr>
+          <w:b/>
+          <w:bCs/>
+          <w:i/>
+          <w:iCs/>
+        </w:rPr>
+      </w:pPr>
+      <m:oMath>
+        <m:r>
+          <w:rPr>
+            <w:rFonts w:ascii="Cambria Math" w:hAnsi="Cambria Math"/>
+          </w:rPr>
+          <m:t>B</m:t>
+        </m:r>
+        <m:r>
+          <w:rPr>
+            <w:rFonts w:ascii="Cambria Math" w:hAnsi="Cambria Math"/>
+          </w:rPr>
+          <m:t>=</m:t>
+        </m:r>
+        <m:r>
+          <w:rPr>
+            <w:rFonts w:ascii="Cambria Math" w:hAnsi="Cambria Math"/>
+          </w:rPr>
+          <m:t>B⊕X</m:t>
+        </m:r>
+      </m:oMath>
+      <w:r>
+        <w:tab/>
+      </w:r>
+      <w:r>
+        <w:tab/>
+      </w:r>
+      <w:r>
+        <w:tab/>
+      </w:r>
+      <w:r>
+        <w:rPr>
+          <w:b/>
+          <w:bCs/>
+          <w:i/>
+          <w:iCs/>
+        </w:rPr>
+        <w:t xml:space="preserve">equation </w:t>
+      </w:r>
+      <w:r>
+        <w:rPr>
+          <w:b/>
+          <w:bCs/>
+          <w:i/>
+          <w:iCs/>
+        </w:rPr>
+        <w:t>2</w:t>
+      </w:r>
+    </w:p>
+    <w:p>
+      <w:pPr>
+        <w:jc w:val="center"/>
+        <w:rPr>
+          <w:b/>
+          <w:bCs/>
+          <w:i/>
+          <w:iCs/>
+        </w:rPr>
+      </w:pPr>
+      <m:oMath>
+        <m:r>
+          <w:rPr>
+            <w:rFonts w:ascii="Cambria Math" w:hAnsi="Cambria Math"/>
+          </w:rPr>
+          <m:t>F=</m:t>
+        </m:r>
+        <m:acc>
+          <m:accPr>
+            <m:chr m:val="̅"/>
+            <m:ctrlPr>
+              <w:rPr>
+                <w:rFonts w:ascii="Cambria Math" w:hAnsi="Cambria Math"/>
+                <w:i/>
+              </w:rPr>
+            </m:ctrlPr>
+          </m:accPr>
+          <m:e>
+            <m:r>
+              <w:rPr>
+                <w:rFonts w:ascii="Cambria Math" w:hAnsi="Cambria Math"/>
+              </w:rPr>
+              <m:t>A</m:t>
+            </m:r>
+          </m:e>
+        </m:acc>
+      </m:oMath>
+      <w:r>
+        <w:t xml:space="preserve"> </w:t>
+      </w:r>
+      <w:r>
+        <w:tab/>
+      </w:r>
+      <w:r>
+        <w:tab/>
+      </w:r>
+      <w:r>
+        <w:tab/>
+      </w:r>
+      <w:r>
+        <w:tab/>
+      </w:r>
+      <w:r>
+        <w:rPr>
+          <w:b/>
+          <w:bCs/>
+          <w:i/>
+          <w:iCs/>
+        </w:rPr>
+        <w:t xml:space="preserve">equation </w:t>
+      </w:r>
+      <w:r>
+        <w:rPr>
+          <w:b/>
+          <w:bCs/>
+          <w:i/>
+          <w:iCs/>
+        </w:rPr>
+        <w:t>3</w:t>
+      </w:r>
+    </w:p>
+    <w:p>
+      <w:pPr>
+        <w:jc w:val="center"/>
+      </w:pPr>
+      <m:oMath>
+        <m:r>
+          <w:rPr>
+            <w:rFonts w:ascii="Cambria Math" w:hAnsi="Cambria Math"/>
+          </w:rPr>
+          <m:t>G=</m:t>
+        </m:r>
+        <m:acc>
+          <m:accPr>
+            <m:chr m:val="̅"/>
+            <m:ctrlPr>
+              <w:rPr>
+                <w:rFonts w:ascii="Cambria Math" w:hAnsi="Cambria Math"/>
+                <w:i/>
+              </w:rPr>
+            </m:ctrlPr>
+          </m:accPr>
+          <m:e>
+            <m:r>
+              <w:rPr>
+                <w:rFonts w:ascii="Cambria Math" w:hAnsi="Cambria Math"/>
+              </w:rPr>
+              <m:t>B</m:t>
+            </m:r>
+          </m:e>
+        </m:acc>
+      </m:oMath>
+      <w:r>
+        <w:t xml:space="preserve"> </w:t>
+      </w:r>
+      <w:r>
+        <w:tab/>
+      </w:r>
+      <w:r>
+        <w:tab/>
+      </w:r>
+      <w:r>
+        <w:tab/>
+      </w:r>
+      <w:r>
+        <w:tab/>
+      </w:r>
+      <w:r>
+        <w:rPr>
+          <w:b/>
+          <w:bCs/>
+          <w:i/>
+          <w:iCs/>
+        </w:rPr>
+        <w:t xml:space="preserve">equation </w:t>
+      </w:r>
+      <w:r>
+        <w:rPr>
+          <w:b/>
+          <w:bCs/>
+          <w:i/>
+          <w:iCs/>
+        </w:rPr>
+        <w:t>4</w:t>
+      </w:r>
+    </w:p>
+    <w:p>
+      <w:pPr>
+        <w:keepNext/>
+      </w:pPr>
+      <w:r>
+        <w:drawing>
+          <wp:inline distT="0" distB="0" distL="0" distR="0" wp14:anchorId="691A880C" wp14:editId="71102601">
+            <wp:extent cx="5943600" cy="2173605"/>
+            <wp:effectExtent l="0" t="0" r="0" b="0"/>
+            <wp:docPr id="428641422" name="Picture 1" descr="A diagram of a computer&#10;&#10;Description automatically generated"/>
+            <wp:cNvGraphicFramePr>
+              <a:graphicFrameLocks xmlns:a="http://schemas.openxmlformats.org/drawingml/2006/main" noChangeAspect="1"/>
+            </wp:cNvGraphicFramePr>
+            <a:graphic xmlns:a="http://schemas.openxmlformats.org/drawingml/2006/main">
+              <a:graphicData uri="http://schemas.openxmlformats.org/drawingml/2006/picture">
+                <pic:pic xmlns:pic="http://schemas.openxmlformats.org/drawingml/2006/picture">
+                  <pic:nvPicPr>
+                    <pic:cNvPr id="428641422" name="Picture 1" descr="A diagram of a computer&#10;&#10;Description automatically generated"/>
+                    <pic:cNvPicPr/>
+                  </pic:nvPicPr>
+                  <pic:blipFill>
+                    <a:blip r:embed="rId15"/>
+                    <a:stretch>
+                      <a:fillRect/>
+                    </a:stretch>
+                  </pic:blipFill>
+                  <pic:spPr>
+                    <a:xfrm>
+                      <a:off x="0" y="0"/>
+                      <a:ext cx="5943600" cy="2173605"/>
+                    </a:xfrm>
+                    <a:prstGeom prst="rect">
+                      <a:avLst/>
+                    </a:prstGeom>
+                  </pic:spPr>
+                </pic:pic>
+              </a:graphicData>
+            </a:graphic>
+          </wp:inline>
+        </w:drawing>
+      </w:r>
+    </w:p>
+    <w:p>
+      <w:pPr>
+        <w:pStyle w:val="Caption"/>
+      </w:pPr>
+      <w:r>
+        <w:t xml:space="preserve">Figure </w:t>
+      </w:r>
+      <w:fldSimple w:instr=" SEQ Figure \* ARABIC ">
+        <w:r>
+          <w:rPr>
+            <w:noProof/>
+          </w:rPr>
+          <w:t>12</w:t>
+        </w:r>
+      </w:fldSimple>
+      <w:r>
+        <w:t>: 7 segment decoder displayed the numeric output of F and G, F being the MSB and G the LSB.</w:t>
+      </w:r>
+    </w:p>
+    <w:p>
+      <w:pPr>
+        <w:rPr>
+          <w:rFonts w:ascii="Times New Roman" w:eastAsia="Times New Roman" w:hAnsi="Times New Roman" w:cs="Times New Roman"/>
+          <w:b/>
+          <w:sz w:val="24"/>
+          <w:szCs w:val="24"/>
+        </w:rPr>
+      </w:pPr>
+      <w:r>
+        <w:rPr>
+          <w:rFonts w:ascii="Times New Roman" w:eastAsia="Times New Roman" w:hAnsi="Times New Roman" w:cs="Times New Roman"/>
+          <w:b/>
           <w:sz w:val="24"/>
           <w:szCs w:val="24"/>
         </w:rPr>
@@ -467,20 +3238,162 @@
       </w:r>
     </w:p>
     <w:p>
-      <w:pPr>
-        <w:rPr>
-          <w:rFonts w:ascii="Times New Roman" w:eastAsia="Times New Roman" w:hAnsi="Times New Roman" w:cs="Times New Roman"/>
-          <w:sz w:val="24"/>
-          <w:szCs w:val="24"/>
-        </w:rPr>
-      </w:pPr>
-      <w:r>
-        <w:rPr>
-          <w:rFonts w:ascii="Times New Roman" w:eastAsia="Times New Roman" w:hAnsi="Times New Roman" w:cs="Times New Roman"/>
-          <w:sz w:val="24"/>
-          <w:szCs w:val="24"/>
-        </w:rPr>
-        <w:t>Describe the results of each method used to address each of the tasks in lab. Include figures if necessary. If a picture is needed (i.e. picture of FPGA board, DMM, etc.) please make sure the photo is not blurry and easy to understand. Discuss any factors that may have impacted results in a negative way. Insert simulation</w:t>
+      <w:r>
+        <w:t>As shown in the figure below, for task 1 all asynchronous inputs (active low) overwrite the Q output at all instances, and Q matched the input of D at the last 2 rising edges (both asynchronous inputs were inactive in both periods).</w:t>
+      </w:r>
+    </w:p>
+    <w:p>
+      <w:pPr>
+        <w:keepNext/>
+      </w:pPr>
+      <w:r>
+        <w:rPr>
+          <w:rFonts w:ascii="Times New Roman" w:eastAsia="Times New Roman" w:hAnsi="Times New Roman" w:cs="Times New Roman"/>
+          <w:bCs/>
+          <w:sz w:val="24"/>
+          <w:szCs w:val="24"/>
+        </w:rPr>
+        <w:drawing>
+          <wp:inline distT="0" distB="0" distL="0" distR="0" wp14:anchorId="0B4C3D82" wp14:editId="616E65D7">
+            <wp:extent cx="5943600" cy="1650365"/>
+            <wp:effectExtent l="0" t="0" r="0" b="0"/>
+            <wp:docPr id="1993087698" name="Picture 1" descr="A screenshot of a computer&#10;&#10;Description automatically generated"/>
+            <wp:cNvGraphicFramePr>
+              <a:graphicFrameLocks xmlns:a="http://schemas.openxmlformats.org/drawingml/2006/main" noChangeAspect="1"/>
+            </wp:cNvGraphicFramePr>
+            <a:graphic xmlns:a="http://schemas.openxmlformats.org/drawingml/2006/main">
+              <a:graphicData uri="http://schemas.openxmlformats.org/drawingml/2006/picture">
+                <pic:pic xmlns:pic="http://schemas.openxmlformats.org/drawingml/2006/picture">
+                  <pic:nvPicPr>
+                    <pic:cNvPr id="1993087698" name="Picture 1" descr="A screenshot of a computer&#10;&#10;Description automatically generated"/>
+                    <pic:cNvPicPr/>
+                  </pic:nvPicPr>
+                  <pic:blipFill>
+                    <a:blip r:embed="rId16"/>
+                    <a:stretch>
+                      <a:fillRect/>
+                    </a:stretch>
+                  </pic:blipFill>
+                  <pic:spPr>
+                    <a:xfrm>
+                      <a:off x="0" y="0"/>
+                      <a:ext cx="5943600" cy="1650365"/>
+                    </a:xfrm>
+                    <a:prstGeom prst="rect">
+                      <a:avLst/>
+                    </a:prstGeom>
+                  </pic:spPr>
+                </pic:pic>
+              </a:graphicData>
+            </a:graphic>
+          </wp:inline>
+        </w:drawing>
+      </w:r>
+    </w:p>
+    <w:p>
+      <w:pPr>
+        <w:pStyle w:val="Caption"/>
+      </w:pPr>
+      <w:r>
+        <w:t xml:space="preserve">Figure </w:t>
+      </w:r>
+      <w:fldSimple w:instr=" SEQ Figure \* ARABIC ">
+        <w:r>
+          <w:rPr>
+            <w:noProof/>
+          </w:rPr>
+          <w:t>13</w:t>
+        </w:r>
+      </w:fldSimple>
+      <w:r>
+        <w:t>: timing diagram for the truth table in task 1</w:t>
+      </w:r>
+      <w:r>
+        <w:t>.</w:t>
+      </w:r>
+    </w:p>
+    <w:p>
+      <w:r>
+        <w:t xml:space="preserve">The following timing diagram was presented </w:t>
+      </w:r>
+      <w:r>
+        <w:t>utilizing switches and LEDs on the FPGA board to the TA.</w:t>
+      </w:r>
+    </w:p>
+    <w:p>
+      <w:r>
+        <w:t>The timing diagram below represents behavior displayed by the circuit on the 7-segment decoder. When ran on the FPGA board, every clock pulse reduced</w:t>
+      </w:r>
+      <w:r>
+        <w:t xml:space="preserve"> counter by 1 if X (active high) was active. </w:t>
+      </w:r>
+      <w:r>
+        <w:t>If inactive, the counter will not change the output until X is active at the next rising clock edge.</w:t>
+      </w:r>
+      <w:r>
+        <w:t xml:space="preserve"> Once the clock reaches 0, it loops back to 3 to repeat the countdown.</w:t>
+      </w:r>
+    </w:p>
+    <w:p>
+      <w:pPr>
+        <w:keepNext/>
+      </w:pPr>
+      <w:r>
+        <w:lastRenderedPageBreak/>
+        <w:drawing>
+          <wp:inline distT="0" distB="0" distL="0" distR="0" wp14:anchorId="7B0DD2AA" wp14:editId="3C3A54D4">
+            <wp:extent cx="5943600" cy="1467485"/>
+            <wp:effectExtent l="0" t="0" r="0" b="0"/>
+            <wp:docPr id="972036896" name="Picture 1" descr="A screenshot of a graph&#10;&#10;Description automatically generated"/>
+            <wp:cNvGraphicFramePr>
+              <a:graphicFrameLocks xmlns:a="http://schemas.openxmlformats.org/drawingml/2006/main" noChangeAspect="1"/>
+            </wp:cNvGraphicFramePr>
+            <a:graphic xmlns:a="http://schemas.openxmlformats.org/drawingml/2006/main">
+              <a:graphicData uri="http://schemas.openxmlformats.org/drawingml/2006/picture">
+                <pic:pic xmlns:pic="http://schemas.openxmlformats.org/drawingml/2006/picture">
+                  <pic:nvPicPr>
+                    <pic:cNvPr id="972036896" name="Picture 1" descr="A screenshot of a graph&#10;&#10;Description automatically generated"/>
+                    <pic:cNvPicPr/>
+                  </pic:nvPicPr>
+                  <pic:blipFill>
+                    <a:blip r:embed="rId17"/>
+                    <a:stretch>
+                      <a:fillRect/>
+                    </a:stretch>
+                  </pic:blipFill>
+                  <pic:spPr>
+                    <a:xfrm>
+                      <a:off x="0" y="0"/>
+                      <a:ext cx="5943600" cy="1467485"/>
+                    </a:xfrm>
+                    <a:prstGeom prst="rect">
+                      <a:avLst/>
+                    </a:prstGeom>
+                  </pic:spPr>
+                </pic:pic>
+              </a:graphicData>
+            </a:graphic>
+          </wp:inline>
+        </w:drawing>
+      </w:r>
+    </w:p>
+    <w:p>
+      <w:pPr>
+        <w:pStyle w:val="Caption"/>
+      </w:pPr>
+      <w:r>
+        <w:t xml:space="preserve">Figure </w:t>
+      </w:r>
+      <w:fldSimple w:instr=" SEQ Figure \* ARABIC ">
+        <w:r>
+          <w:rPr>
+            <w:noProof/>
+          </w:rPr>
+          <w:t>14</w:t>
+        </w:r>
+      </w:fldSimple>
+      <w:r>
+        <w:t>: timing diagram for task 2</w:t>
       </w:r>
     </w:p>
     <w:p>
@@ -516,7 +3429,23 @@
           <w:sz w:val="24"/>
           <w:szCs w:val="24"/>
         </w:rPr>
-        <w:t xml:space="preserve">Summarize the tasks, how you solved them, and results of the task. Discuss problems encountered in each task (if any) and how they were solved. </w:t>
+        <w:t>Flip flops serve as memory devices capable of storing the previous state of the device in memory as outputs. Not just for its versatile applications</w:t>
+      </w:r>
+      <w:r>
+        <w:rPr>
+          <w:rFonts w:ascii="Times New Roman" w:eastAsia="Times New Roman" w:hAnsi="Times New Roman" w:cs="Times New Roman"/>
+          <w:sz w:val="24"/>
+          <w:szCs w:val="24"/>
+        </w:rPr>
+        <w:t xml:space="preserve"> as shown in the countdown circuit created</w:t>
+      </w:r>
+      <w:r>
+        <w:rPr>
+          <w:rFonts w:ascii="Times New Roman" w:eastAsia="Times New Roman" w:hAnsi="Times New Roman" w:cs="Times New Roman"/>
+          <w:sz w:val="24"/>
+          <w:szCs w:val="24"/>
+        </w:rPr>
+        <w:t>, but its also a key element in digital design for solving the asynchronous tendency present in latches. Being edge triggered components, they effectively nullify changes within the period of a clock pulse, and only vary the output at either the rising or falling edge of the cycle. Should asynchronous behaviour be desired, flip flops have the capacity of using separate inputs to enable such a function.</w:t>
       </w:r>
     </w:p>
     <w:sectPr>
@@ -1126,6 +4055,35 @@
       <w:szCs w:val="18"/>
     </w:rPr>
   </w:style>
+  <w:style w:type="table" w:styleId="TableGrid">
+    <w:name w:val="Table Grid"/>
+    <w:basedOn w:val="TableNormal"/>
+    <w:uiPriority w:val="39"/>
+    <w:rsid w:val="00257B45"/>
+    <w:pPr>
+      <w:spacing w:after="0" w:line="240" w:lineRule="auto"/>
+    </w:pPr>
+    <w:tblPr>
+      <w:tblBorders>
+        <w:top w:val="single" w:sz="4" w:space="0" w:color="auto"/>
+        <w:left w:val="single" w:sz="4" w:space="0" w:color="auto"/>
+        <w:bottom w:val="single" w:sz="4" w:space="0" w:color="auto"/>
+        <w:right w:val="single" w:sz="4" w:space="0" w:color="auto"/>
+        <w:insideH w:val="single" w:sz="4" w:space="0" w:color="auto"/>
+        <w:insideV w:val="single" w:sz="4" w:space="0" w:color="auto"/>
+      </w:tblBorders>
+    </w:tblPr>
+  </w:style>
+  <w:style w:type="character" w:styleId="PlaceholderText">
+    <w:name w:val="Placeholder Text"/>
+    <w:basedOn w:val="DefaultParagraphFont"/>
+    <w:uiPriority w:val="99"/>
+    <w:semiHidden/>
+    <w:rsid w:val="00A40FD4"/>
+    <w:rPr>
+      <w:color w:val="666666"/>
+    </w:rPr>
+  </w:style>
 </w:styles>
 </file>
 

</xml_diff>